<commit_message>
modifiche pre-correzione yml con prof
</commit_message>
<xml_diff>
--- a/sprint1/Sprint1v1.docx
+++ b/sprint1/Sprint1v1.docx
@@ -2197,36 +2197,7 @@
           <w:bCs/>
           <w:color w:val="153D63" w:themeColor="text2" w:themeTint="E6"/>
         </w:rPr>
-        <w:t>Controllo esistenza prodotto</w:t>
-      </w:r>
-      <w:r>
-        <w:rPr>
-          <w:rFonts w:ascii="Calibri" w:hAnsi="Calibri" w:cs="Calibri"/>
-          <w:b/>
-          <w:bCs/>
-          <w:color w:val="153D63" w:themeColor="text2" w:themeTint="E6"/>
-        </w:rPr>
-        <w:t xml:space="preserve"> / </w:t>
-      </w:r>
-      <w:proofErr w:type="spellStart"/>
-      <w:r>
-        <w:rPr>
-          <w:rFonts w:ascii="Calibri" w:hAnsi="Calibri" w:cs="Calibri"/>
-          <w:b/>
-          <w:bCs/>
-          <w:color w:val="153D63" w:themeColor="text2" w:themeTint="E6"/>
-        </w:rPr>
-        <w:t>Get</w:t>
-      </w:r>
-      <w:proofErr w:type="spellEnd"/>
-      <w:r>
-        <w:rPr>
-          <w:rFonts w:ascii="Calibri" w:hAnsi="Calibri" w:cs="Calibri"/>
-          <w:b/>
-          <w:bCs/>
-          <w:color w:val="153D63" w:themeColor="text2" w:themeTint="E6"/>
-        </w:rPr>
-        <w:t xml:space="preserve"> Weight</w:t>
+        <w:t>Richiesta informazioni sul prodotto</w:t>
       </w:r>
       <w:r>
         <w:rPr>
@@ -2291,7 +2262,19 @@
         <w:rPr>
           <w:rFonts w:ascii="Calibri" w:hAnsi="Calibri" w:cs="Calibri"/>
         </w:rPr>
-        <w:t xml:space="preserve">, ovvero il peso. </w:t>
+        <w:t xml:space="preserve">, </w:t>
+      </w:r>
+      <w:r>
+        <w:rPr>
+          <w:rFonts w:ascii="Calibri" w:hAnsi="Calibri" w:cs="Calibri"/>
+        </w:rPr>
+        <w:t xml:space="preserve">per poter conoscere </w:t>
+      </w:r>
+      <w:r>
+        <w:rPr>
+          <w:rFonts w:ascii="Calibri" w:hAnsi="Calibri" w:cs="Calibri"/>
+        </w:rPr>
+        <w:t xml:space="preserve">il peso. </w:t>
       </w:r>
     </w:p>
     <w:p>
@@ -2304,10 +2287,15 @@
       </w:pPr>
       <w:r>
         <w:rPr>
-          <w:rFonts w:ascii="Calibri" w:eastAsia="Calibri" w:hAnsi="Calibri" w:cs="Calibri"/>
-          <w:sz w:val="22"/>
-        </w:rPr>
-        <w:t>Se ciò non va a buon fine, si deve rifiutare la richiesta di carico.</w:t>
+          <w:rFonts w:ascii="Calibri" w:hAnsi="Calibri" w:cs="Calibri"/>
+        </w:rPr>
+        <w:t xml:space="preserve">Se il peso non è valido, quindi la richiesta </w:t>
+      </w:r>
+      <w:r>
+        <w:rPr>
+          <w:rFonts w:ascii="Calibri" w:eastAsia="Calibri" w:hAnsi="Calibri" w:cs="Calibri"/>
+        </w:rPr>
+        <w:t>non va a buon fine, si deve rifiutare la richiesta di carico.</w:t>
       </w:r>
     </w:p>
     <w:p>
@@ -2324,7 +2312,7 @@
         <w:rPr>
           <w:rFonts w:ascii="Calibri" w:eastAsia="Calibri" w:hAnsi="Calibri" w:cs="Calibri"/>
           <w:b/>
-          <w:color w:val="1F497D"/>
+          <w:color w:val="153D63" w:themeColor="text2" w:themeTint="E6"/>
           <w:sz w:val="28"/>
         </w:rPr>
         <w:t>RF1</w:t>
@@ -2342,7 +2330,7 @@
       <w:r>
         <w:rPr>
           <w:rFonts w:ascii="Calibri" w:hAnsi="Calibri" w:cs="Calibri"/>
-          <w:bCs/>
+          <w:b/>
           <w:color w:val="153D63" w:themeColor="text2" w:themeTint="E6"/>
           <w:sz w:val="28"/>
           <w:szCs w:val="28"/>
@@ -2352,6 +2340,7 @@
       <w:r>
         <w:rPr>
           <w:rFonts w:ascii="Calibri" w:hAnsi="Calibri" w:cs="Calibri"/>
+          <w:color w:val="153D63" w:themeColor="text2" w:themeTint="E6"/>
         </w:rPr>
         <w:t xml:space="preserve"> </w:t>
       </w:r>
@@ -2362,7 +2351,16 @@
           <w:bCs/>
           <w:color w:val="153D63" w:themeColor="text2" w:themeTint="E6"/>
         </w:rPr>
-        <w:t>Validazione della richiesta:</w:t>
+        <w:t>Validazione della richiesta</w:t>
+      </w:r>
+      <w:r>
+        <w:rPr>
+          <w:rFonts w:ascii="Calibri" w:hAnsi="Calibri" w:cs="Calibri"/>
+          <w:b/>
+          <w:bCs/>
+          <w:color w:val="153D63" w:themeColor="text2" w:themeTint="E6"/>
+        </w:rPr>
+        <w:t>:</w:t>
       </w:r>
     </w:p>
     <w:p>
@@ -2796,7 +2794,6 @@
       <w:r>
         <w:rPr>
           <w:rFonts w:ascii="Calibri" w:eastAsia="Calibri" w:hAnsi="Calibri" w:cs="Calibri"/>
-          <w:sz w:val="22"/>
         </w:rPr>
         <w:t>Riprende le attività una volta ripristinata la condizione corretta.</w:t>
       </w:r>
@@ -3103,6 +3100,7 @@
           <w:color w:val="1F497D"/>
           <w:sz w:val="28"/>
         </w:rPr>
+        <w:lastRenderedPageBreak/>
         <w:t>MODULARITÀ / MANUTENIBILITÀ:</w:t>
       </w:r>
     </w:p>
@@ -3118,7 +3116,6 @@
           <w:rFonts w:ascii="Calibri" w:eastAsia="Calibri" w:hAnsi="Calibri" w:cs="Calibri"/>
           <w:sz w:val="22"/>
         </w:rPr>
-        <w:lastRenderedPageBreak/>
         <w:t>Ogni componente deve essere</w:t>
       </w:r>
       <w:r>
@@ -3705,6 +3702,7 @@
           <w:color w:val="1F497D"/>
           <w:sz w:val="28"/>
         </w:rPr>
+        <w:lastRenderedPageBreak/>
         <w:t xml:space="preserve">Controllo del robot differenziale DDRobot: </w:t>
       </w:r>
       <w:r>
@@ -3728,7 +3726,6 @@
         <w:rPr>
           <w:rFonts w:ascii="Calibri" w:eastAsia="Calibri" w:hAnsi="Calibri" w:cs="Calibri"/>
         </w:rPr>
-        <w:lastRenderedPageBreak/>
         <w:t xml:space="preserve">cargoservice è responsabile dell’invio di comandi al sottoservizio cargorobot, che si occupa direttamente del controllo del DDRobot. </w:t>
       </w:r>
     </w:p>
@@ -4242,7 +4239,31 @@
         <w:rPr>
           <w:rFonts w:ascii="Calibri" w:eastAsia="Calibri" w:hAnsi="Calibri" w:cs="Calibri"/>
         </w:rPr>
-        <w:t>Richiesta al product-service del peso del prodotto associato al PID.</w:t>
+        <w:t>Richiesta al product-service del</w:t>
+      </w:r>
+      <w:r>
+        <w:rPr>
+          <w:rFonts w:ascii="Calibri" w:eastAsia="Calibri" w:hAnsi="Calibri" w:cs="Calibri"/>
+        </w:rPr>
+        <w:t>le informazioni riguardanti</w:t>
+      </w:r>
+      <w:r>
+        <w:rPr>
+          <w:rFonts w:ascii="Calibri" w:eastAsia="Calibri" w:hAnsi="Calibri" w:cs="Calibri"/>
+        </w:rPr>
+        <w:t xml:space="preserve"> </w:t>
+      </w:r>
+      <w:r>
+        <w:rPr>
+          <w:rFonts w:ascii="Calibri" w:eastAsia="Calibri" w:hAnsi="Calibri" w:cs="Calibri"/>
+        </w:rPr>
+        <w:t xml:space="preserve">il </w:t>
+      </w:r>
+      <w:r>
+        <w:rPr>
+          <w:rFonts w:ascii="Calibri" w:eastAsia="Calibri" w:hAnsi="Calibri" w:cs="Calibri"/>
+        </w:rPr>
+        <w:t>prodotto associato al PID.</w:t>
       </w:r>
     </w:p>
     <w:p>
@@ -5524,15 +5545,8 @@
           <w:rFonts w:ascii="Calibri" w:hAnsi="Calibri" w:cs="Calibri"/>
         </w:rPr>
         <w:tab/>
-      </w:r>
-      <w:proofErr w:type="spellStart"/>
-      <w:r>
-        <w:rPr>
-          <w:rFonts w:ascii="Calibri" w:hAnsi="Calibri" w:cs="Calibri"/>
-        </w:rPr>
         <w:t>L</w:t>
       </w:r>
-      <w:proofErr w:type="spellEnd"/>
     </w:p>
     <w:p>
       <w:pPr>
@@ -5687,27 +5701,34 @@
           <w:rFonts w:ascii="Calibri" w:hAnsi="Calibri" w:cs="Calibri"/>
         </w:rPr>
         <w:tab/>
-      </w:r>
+        <w:t>L</w:t>
+      </w:r>
+    </w:p>
+    <w:p>
+      <w:pPr>
+        <w:rPr>
+          <w:rFonts w:ascii="Calibri" w:hAnsi="Calibri" w:cs="Calibri"/>
+        </w:rPr>
+      </w:pPr>
       <w:proofErr w:type="spellStart"/>
       <w:r>
         <w:rPr>
-          <w:rFonts w:ascii="Calibri" w:hAnsi="Calibri" w:cs="Calibri"/>
+          <w:rFonts w:ascii="Calibri" w:eastAsia="Calibri" w:hAnsi="Calibri" w:cs="Calibri"/>
+          <w:sz w:val="22"/>
         </w:rPr>
         <w:t>L</w:t>
       </w:r>
       <w:proofErr w:type="spellEnd"/>
-    </w:p>
-    <w:p>
-      <w:pPr>
-        <w:rPr>
-          <w:rFonts w:ascii="Calibri" w:hAnsi="Calibri" w:cs="Calibri"/>
-        </w:rPr>
-      </w:pPr>
+      <w:r>
+        <w:rPr>
+          <w:rFonts w:ascii="Calibri" w:hAnsi="Calibri" w:cs="Calibri"/>
+        </w:rPr>
+        <w:tab/>
+      </w:r>
       <w:proofErr w:type="spellStart"/>
       <w:r>
         <w:rPr>
-          <w:rFonts w:ascii="Calibri" w:eastAsia="Calibri" w:hAnsi="Calibri" w:cs="Calibri"/>
-          <w:sz w:val="22"/>
+          <w:rFonts w:ascii="Calibri" w:hAnsi="Calibri" w:cs="Calibri"/>
         </w:rPr>
         <w:t>L</w:t>
       </w:r>
@@ -5759,29 +5780,8 @@
           <w:rFonts w:ascii="Calibri" w:hAnsi="Calibri" w:cs="Calibri"/>
         </w:rPr>
         <w:tab/>
-      </w:r>
-      <w:proofErr w:type="spellStart"/>
-      <w:r>
-        <w:rPr>
-          <w:rFonts w:ascii="Calibri" w:hAnsi="Calibri" w:cs="Calibri"/>
-        </w:rPr>
         <w:t>L</w:t>
       </w:r>
-      <w:proofErr w:type="spellEnd"/>
-      <w:r>
-        <w:rPr>
-          <w:rFonts w:ascii="Calibri" w:hAnsi="Calibri" w:cs="Calibri"/>
-        </w:rPr>
-        <w:tab/>
-      </w:r>
-      <w:proofErr w:type="spellStart"/>
-      <w:r>
-        <w:rPr>
-          <w:rFonts w:ascii="Calibri" w:hAnsi="Calibri" w:cs="Calibri"/>
-        </w:rPr>
-        <w:t>L</w:t>
-      </w:r>
-      <w:proofErr w:type="spellEnd"/>
       <w:r>
         <w:rPr>
           <w:rFonts w:ascii="Calibri" w:hAnsi="Calibri" w:cs="Calibri"/>
@@ -5997,6 +5997,551 @@
     <w:p>
       <w:pPr>
         <w:rPr>
+          <w:rFonts w:ascii="Calibri" w:eastAsia="Calibri" w:hAnsi="Calibri" w:cs="Calibri"/>
+          <w:sz w:val="22"/>
+        </w:rPr>
+      </w:pPr>
+      <w:r>
+        <w:rPr>
+          <w:rFonts w:ascii="Calibri" w:eastAsia="Calibri" w:hAnsi="Calibri" w:cs="Calibri"/>
+          <w:sz w:val="22"/>
+        </w:rPr>
+        <w:t xml:space="preserve">I punti indicati dagli slot </w:t>
+      </w:r>
+      <w:r>
+        <w:rPr>
+          <w:rFonts w:ascii="Calibri" w:eastAsia="Calibri" w:hAnsi="Calibri" w:cs="Calibri"/>
+          <w:sz w:val="22"/>
+        </w:rPr>
+        <w:t>non sono transitabili, pertanto il robot è costretto a fermarsi in prossimità di essi per depositare il prodotto trasportato. Per questo motivo, si ripropone la mappa segnalando i punti di deposito D1-D5:</w:t>
+      </w:r>
+    </w:p>
+    <w:p>
+      <w:pPr>
+        <w:rPr>
+          <w:rFonts w:ascii="Calibri" w:hAnsi="Calibri" w:cs="Calibri"/>
+        </w:rPr>
+      </w:pPr>
+      <w:r>
+        <w:rPr>
+          <w:rFonts w:ascii="Calibri" w:eastAsia="Calibri" w:hAnsi="Calibri" w:cs="Calibri"/>
+          <w:sz w:val="22"/>
+        </w:rPr>
+        <w:t>H</w:t>
+      </w:r>
+      <w:r>
+        <w:rPr>
+          <w:rFonts w:ascii="Calibri" w:hAnsi="Calibri" w:cs="Calibri"/>
+        </w:rPr>
+        <w:tab/>
+        <w:t>L</w:t>
+      </w:r>
+      <w:r>
+        <w:rPr>
+          <w:rFonts w:ascii="Calibri" w:hAnsi="Calibri" w:cs="Calibri"/>
+        </w:rPr>
+        <w:tab/>
+      </w:r>
+      <w:proofErr w:type="spellStart"/>
+      <w:r>
+        <w:rPr>
+          <w:rFonts w:ascii="Calibri" w:hAnsi="Calibri" w:cs="Calibri"/>
+        </w:rPr>
+        <w:t>L</w:t>
+      </w:r>
+      <w:proofErr w:type="spellEnd"/>
+      <w:r>
+        <w:rPr>
+          <w:rFonts w:ascii="Calibri" w:hAnsi="Calibri" w:cs="Calibri"/>
+        </w:rPr>
+        <w:tab/>
+      </w:r>
+      <w:proofErr w:type="spellStart"/>
+      <w:r>
+        <w:rPr>
+          <w:rFonts w:ascii="Calibri" w:hAnsi="Calibri" w:cs="Calibri"/>
+        </w:rPr>
+        <w:t>L</w:t>
+      </w:r>
+      <w:proofErr w:type="spellEnd"/>
+      <w:r>
+        <w:rPr>
+          <w:rFonts w:ascii="Calibri" w:hAnsi="Calibri" w:cs="Calibri"/>
+        </w:rPr>
+        <w:tab/>
+      </w:r>
+      <w:proofErr w:type="spellStart"/>
+      <w:r>
+        <w:rPr>
+          <w:rFonts w:ascii="Calibri" w:hAnsi="Calibri" w:cs="Calibri"/>
+        </w:rPr>
+        <w:t>L</w:t>
+      </w:r>
+      <w:proofErr w:type="spellEnd"/>
+      <w:r>
+        <w:rPr>
+          <w:rFonts w:ascii="Calibri" w:hAnsi="Calibri" w:cs="Calibri"/>
+        </w:rPr>
+        <w:tab/>
+      </w:r>
+      <w:proofErr w:type="spellStart"/>
+      <w:r>
+        <w:rPr>
+          <w:rFonts w:ascii="Calibri" w:hAnsi="Calibri" w:cs="Calibri"/>
+        </w:rPr>
+        <w:t>L</w:t>
+      </w:r>
+      <w:proofErr w:type="spellEnd"/>
+      <w:r>
+        <w:rPr>
+          <w:rFonts w:ascii="Calibri" w:hAnsi="Calibri" w:cs="Calibri"/>
+        </w:rPr>
+        <w:tab/>
+      </w:r>
+      <w:proofErr w:type="spellStart"/>
+      <w:r>
+        <w:rPr>
+          <w:rFonts w:ascii="Calibri" w:hAnsi="Calibri" w:cs="Calibri"/>
+        </w:rPr>
+        <w:t>L</w:t>
+      </w:r>
+      <w:proofErr w:type="spellEnd"/>
+    </w:p>
+    <w:p>
+      <w:pPr>
+        <w:rPr>
+          <w:rFonts w:ascii="Calibri" w:hAnsi="Calibri" w:cs="Calibri"/>
+        </w:rPr>
+      </w:pPr>
+      <w:r>
+        <w:rPr>
+          <w:rFonts w:ascii="Calibri" w:eastAsia="Calibri" w:hAnsi="Calibri" w:cs="Calibri"/>
+          <w:sz w:val="22"/>
+        </w:rPr>
+        <w:t>L</w:t>
+      </w:r>
+      <w:r>
+        <w:rPr>
+          <w:rFonts w:ascii="Calibri" w:hAnsi="Calibri" w:cs="Calibri"/>
+        </w:rPr>
+        <w:tab/>
+      </w:r>
+      <w:r>
+        <w:rPr>
+          <w:rFonts w:ascii="Calibri" w:hAnsi="Calibri" w:cs="Calibri"/>
+        </w:rPr>
+        <w:t>D1</w:t>
+      </w:r>
+      <w:r>
+        <w:rPr>
+          <w:rFonts w:ascii="Calibri" w:hAnsi="Calibri" w:cs="Calibri"/>
+        </w:rPr>
+        <w:tab/>
+        <w:t>S1</w:t>
+      </w:r>
+      <w:r>
+        <w:rPr>
+          <w:rFonts w:ascii="Calibri" w:hAnsi="Calibri" w:cs="Calibri"/>
+        </w:rPr>
+        <w:tab/>
+        <w:t>S2</w:t>
+      </w:r>
+      <w:r>
+        <w:rPr>
+          <w:rFonts w:ascii="Calibri" w:hAnsi="Calibri" w:cs="Calibri"/>
+        </w:rPr>
+        <w:tab/>
+      </w:r>
+      <w:r>
+        <w:rPr>
+          <w:rFonts w:ascii="Calibri" w:hAnsi="Calibri" w:cs="Calibri"/>
+        </w:rPr>
+        <w:t>D2</w:t>
+      </w:r>
+      <w:r>
+        <w:rPr>
+          <w:rFonts w:ascii="Calibri" w:hAnsi="Calibri" w:cs="Calibri"/>
+        </w:rPr>
+        <w:tab/>
+        <w:t>L</w:t>
+      </w:r>
+      <w:r>
+        <w:rPr>
+          <w:rFonts w:ascii="Calibri" w:hAnsi="Calibri" w:cs="Calibri"/>
+        </w:rPr>
+        <w:tab/>
+      </w:r>
+      <w:proofErr w:type="spellStart"/>
+      <w:r>
+        <w:rPr>
+          <w:rFonts w:ascii="Calibri" w:hAnsi="Calibri" w:cs="Calibri"/>
+        </w:rPr>
+        <w:t>L</w:t>
+      </w:r>
+      <w:proofErr w:type="spellEnd"/>
+    </w:p>
+    <w:p>
+      <w:pPr>
+        <w:rPr>
+          <w:rFonts w:ascii="Calibri" w:hAnsi="Calibri" w:cs="Calibri"/>
+        </w:rPr>
+      </w:pPr>
+      <w:proofErr w:type="spellStart"/>
+      <w:r>
+        <w:rPr>
+          <w:rFonts w:ascii="Calibri" w:eastAsia="Calibri" w:hAnsi="Calibri" w:cs="Calibri"/>
+          <w:sz w:val="22"/>
+        </w:rPr>
+        <w:t>L</w:t>
+      </w:r>
+      <w:proofErr w:type="spellEnd"/>
+      <w:r>
+        <w:rPr>
+          <w:rFonts w:ascii="Calibri" w:hAnsi="Calibri" w:cs="Calibri"/>
+        </w:rPr>
+        <w:tab/>
+      </w:r>
+      <w:proofErr w:type="spellStart"/>
+      <w:r>
+        <w:rPr>
+          <w:rFonts w:ascii="Calibri" w:hAnsi="Calibri" w:cs="Calibri"/>
+        </w:rPr>
+        <w:t>L</w:t>
+      </w:r>
+      <w:proofErr w:type="spellEnd"/>
+      <w:r>
+        <w:rPr>
+          <w:rFonts w:ascii="Calibri" w:hAnsi="Calibri" w:cs="Calibri"/>
+        </w:rPr>
+        <w:tab/>
+      </w:r>
+      <w:proofErr w:type="spellStart"/>
+      <w:r>
+        <w:rPr>
+          <w:rFonts w:ascii="Calibri" w:hAnsi="Calibri" w:cs="Calibri"/>
+        </w:rPr>
+        <w:t>L</w:t>
+      </w:r>
+      <w:proofErr w:type="spellEnd"/>
+      <w:r>
+        <w:rPr>
+          <w:rFonts w:ascii="Calibri" w:hAnsi="Calibri" w:cs="Calibri"/>
+        </w:rPr>
+        <w:tab/>
+      </w:r>
+      <w:proofErr w:type="spellStart"/>
+      <w:r>
+        <w:rPr>
+          <w:rFonts w:ascii="Calibri" w:hAnsi="Calibri" w:cs="Calibri"/>
+        </w:rPr>
+        <w:t>L</w:t>
+      </w:r>
+      <w:proofErr w:type="spellEnd"/>
+      <w:r>
+        <w:rPr>
+          <w:rFonts w:ascii="Calibri" w:hAnsi="Calibri" w:cs="Calibri"/>
+        </w:rPr>
+        <w:tab/>
+        <w:t>S5</w:t>
+      </w:r>
+      <w:r>
+        <w:rPr>
+          <w:rFonts w:ascii="Calibri" w:hAnsi="Calibri" w:cs="Calibri"/>
+        </w:rPr>
+        <w:tab/>
+        <w:t>L</w:t>
+      </w:r>
+      <w:r>
+        <w:rPr>
+          <w:rFonts w:ascii="Calibri" w:hAnsi="Calibri" w:cs="Calibri"/>
+        </w:rPr>
+        <w:tab/>
+      </w:r>
+      <w:proofErr w:type="spellStart"/>
+      <w:r>
+        <w:rPr>
+          <w:rFonts w:ascii="Calibri" w:hAnsi="Calibri" w:cs="Calibri"/>
+        </w:rPr>
+        <w:t>L</w:t>
+      </w:r>
+      <w:proofErr w:type="spellEnd"/>
+    </w:p>
+    <w:p>
+      <w:pPr>
+        <w:rPr>
+          <w:rFonts w:ascii="Calibri" w:hAnsi="Calibri" w:cs="Calibri"/>
+        </w:rPr>
+      </w:pPr>
+      <w:r>
+        <w:rPr>
+          <w:rFonts w:ascii="Calibri" w:eastAsia="Calibri" w:hAnsi="Calibri" w:cs="Calibri"/>
+          <w:sz w:val="22"/>
+        </w:rPr>
+        <w:t>L</w:t>
+      </w:r>
+      <w:r>
+        <w:rPr>
+          <w:rFonts w:ascii="Calibri" w:hAnsi="Calibri" w:cs="Calibri"/>
+        </w:rPr>
+        <w:tab/>
+      </w:r>
+      <w:r>
+        <w:rPr>
+          <w:rFonts w:ascii="Calibri" w:hAnsi="Calibri" w:cs="Calibri"/>
+        </w:rPr>
+        <w:t>D3</w:t>
+      </w:r>
+      <w:r>
+        <w:rPr>
+          <w:rFonts w:ascii="Calibri" w:hAnsi="Calibri" w:cs="Calibri"/>
+        </w:rPr>
+        <w:tab/>
+        <w:t>S3</w:t>
+      </w:r>
+      <w:r>
+        <w:rPr>
+          <w:rFonts w:ascii="Calibri" w:hAnsi="Calibri" w:cs="Calibri"/>
+        </w:rPr>
+        <w:tab/>
+        <w:t>S4</w:t>
+      </w:r>
+      <w:r>
+        <w:rPr>
+          <w:rFonts w:ascii="Calibri" w:hAnsi="Calibri" w:cs="Calibri"/>
+        </w:rPr>
+        <w:tab/>
+      </w:r>
+      <w:r>
+        <w:rPr>
+          <w:rFonts w:ascii="Calibri" w:hAnsi="Calibri" w:cs="Calibri"/>
+        </w:rPr>
+        <w:t>D4</w:t>
+      </w:r>
+      <w:r>
+        <w:rPr>
+          <w:rFonts w:ascii="Calibri" w:hAnsi="Calibri" w:cs="Calibri"/>
+        </w:rPr>
+        <w:tab/>
+      </w:r>
+      <w:proofErr w:type="spellStart"/>
+      <w:r>
+        <w:rPr>
+          <w:rFonts w:ascii="Calibri" w:hAnsi="Calibri" w:cs="Calibri"/>
+        </w:rPr>
+        <w:t>L</w:t>
+      </w:r>
+      <w:proofErr w:type="spellEnd"/>
+      <w:r>
+        <w:rPr>
+          <w:rFonts w:ascii="Calibri" w:hAnsi="Calibri" w:cs="Calibri"/>
+        </w:rPr>
+        <w:tab/>
+        <w:t>L</w:t>
+      </w:r>
+    </w:p>
+    <w:p>
+      <w:pPr>
+        <w:rPr>
+          <w:rFonts w:ascii="Calibri" w:hAnsi="Calibri" w:cs="Calibri"/>
+        </w:rPr>
+      </w:pPr>
+      <w:proofErr w:type="spellStart"/>
+      <w:r>
+        <w:rPr>
+          <w:rFonts w:ascii="Calibri" w:eastAsia="Calibri" w:hAnsi="Calibri" w:cs="Calibri"/>
+          <w:sz w:val="22"/>
+        </w:rPr>
+        <w:lastRenderedPageBreak/>
+        <w:t>L</w:t>
+      </w:r>
+      <w:proofErr w:type="spellEnd"/>
+      <w:r>
+        <w:rPr>
+          <w:rFonts w:ascii="Calibri" w:hAnsi="Calibri" w:cs="Calibri"/>
+        </w:rPr>
+        <w:tab/>
+      </w:r>
+      <w:proofErr w:type="spellStart"/>
+      <w:r>
+        <w:rPr>
+          <w:rFonts w:ascii="Calibri" w:hAnsi="Calibri" w:cs="Calibri"/>
+        </w:rPr>
+        <w:t>L</w:t>
+      </w:r>
+      <w:proofErr w:type="spellEnd"/>
+      <w:r>
+        <w:rPr>
+          <w:rFonts w:ascii="Calibri" w:hAnsi="Calibri" w:cs="Calibri"/>
+        </w:rPr>
+        <w:tab/>
+      </w:r>
+      <w:proofErr w:type="spellStart"/>
+      <w:r>
+        <w:rPr>
+          <w:rFonts w:ascii="Calibri" w:hAnsi="Calibri" w:cs="Calibri"/>
+        </w:rPr>
+        <w:t>L</w:t>
+      </w:r>
+      <w:proofErr w:type="spellEnd"/>
+      <w:r>
+        <w:rPr>
+          <w:rFonts w:ascii="Calibri" w:hAnsi="Calibri" w:cs="Calibri"/>
+        </w:rPr>
+        <w:tab/>
+      </w:r>
+      <w:proofErr w:type="spellStart"/>
+      <w:r>
+        <w:rPr>
+          <w:rFonts w:ascii="Calibri" w:hAnsi="Calibri" w:cs="Calibri"/>
+        </w:rPr>
+        <w:t>L</w:t>
+      </w:r>
+      <w:proofErr w:type="spellEnd"/>
+      <w:r>
+        <w:rPr>
+          <w:rFonts w:ascii="Calibri" w:hAnsi="Calibri" w:cs="Calibri"/>
+        </w:rPr>
+        <w:tab/>
+      </w:r>
+      <w:proofErr w:type="spellStart"/>
+      <w:r>
+        <w:rPr>
+          <w:rFonts w:ascii="Calibri" w:hAnsi="Calibri" w:cs="Calibri"/>
+        </w:rPr>
+        <w:t>L</w:t>
+      </w:r>
+      <w:proofErr w:type="spellEnd"/>
+      <w:r>
+        <w:rPr>
+          <w:rFonts w:ascii="Calibri" w:hAnsi="Calibri" w:cs="Calibri"/>
+        </w:rPr>
+        <w:tab/>
+      </w:r>
+      <w:proofErr w:type="spellStart"/>
+      <w:r>
+        <w:rPr>
+          <w:rFonts w:ascii="Calibri" w:hAnsi="Calibri" w:cs="Calibri"/>
+        </w:rPr>
+        <w:t>L</w:t>
+      </w:r>
+      <w:proofErr w:type="spellEnd"/>
+      <w:r>
+        <w:rPr>
+          <w:rFonts w:ascii="Calibri" w:hAnsi="Calibri" w:cs="Calibri"/>
+        </w:rPr>
+        <w:tab/>
+      </w:r>
+      <w:proofErr w:type="spellStart"/>
+      <w:r>
+        <w:rPr>
+          <w:rFonts w:ascii="Calibri" w:hAnsi="Calibri" w:cs="Calibri"/>
+        </w:rPr>
+        <w:t>L</w:t>
+      </w:r>
+      <w:proofErr w:type="spellEnd"/>
+    </w:p>
+    <w:p>
+      <w:pPr>
+        <w:rPr>
+          <w:rFonts w:ascii="Calibri" w:hAnsi="Calibri" w:cs="Calibri"/>
+        </w:rPr>
+      </w:pPr>
+      <w:r>
+        <w:rPr>
+          <w:rFonts w:ascii="Calibri" w:eastAsia="Calibri" w:hAnsi="Calibri" w:cs="Calibri"/>
+          <w:sz w:val="22"/>
+        </w:rPr>
+        <w:t>P</w:t>
+      </w:r>
+      <w:r>
+        <w:rPr>
+          <w:rFonts w:ascii="Calibri" w:hAnsi="Calibri" w:cs="Calibri"/>
+        </w:rPr>
+        <w:tab/>
+        <w:t>O</w:t>
+      </w:r>
+      <w:r>
+        <w:rPr>
+          <w:rFonts w:ascii="Calibri" w:hAnsi="Calibri" w:cs="Calibri"/>
+        </w:rPr>
+        <w:tab/>
+      </w:r>
+      <w:proofErr w:type="spellStart"/>
+      <w:r>
+        <w:rPr>
+          <w:rFonts w:ascii="Calibri" w:hAnsi="Calibri" w:cs="Calibri"/>
+        </w:rPr>
+        <w:t>O</w:t>
+      </w:r>
+      <w:proofErr w:type="spellEnd"/>
+      <w:r>
+        <w:rPr>
+          <w:rFonts w:ascii="Calibri" w:hAnsi="Calibri" w:cs="Calibri"/>
+        </w:rPr>
+        <w:tab/>
+      </w:r>
+      <w:proofErr w:type="spellStart"/>
+      <w:r>
+        <w:rPr>
+          <w:rFonts w:ascii="Calibri" w:hAnsi="Calibri" w:cs="Calibri"/>
+        </w:rPr>
+        <w:t>O</w:t>
+      </w:r>
+      <w:proofErr w:type="spellEnd"/>
+      <w:r>
+        <w:rPr>
+          <w:rFonts w:ascii="Calibri" w:hAnsi="Calibri" w:cs="Calibri"/>
+        </w:rPr>
+        <w:tab/>
+      </w:r>
+      <w:proofErr w:type="spellStart"/>
+      <w:r>
+        <w:rPr>
+          <w:rFonts w:ascii="Calibri" w:hAnsi="Calibri" w:cs="Calibri"/>
+        </w:rPr>
+        <w:t>O</w:t>
+      </w:r>
+      <w:proofErr w:type="spellEnd"/>
+      <w:r>
+        <w:rPr>
+          <w:rFonts w:ascii="Calibri" w:hAnsi="Calibri" w:cs="Calibri"/>
+        </w:rPr>
+        <w:tab/>
+      </w:r>
+      <w:proofErr w:type="spellStart"/>
+      <w:r>
+        <w:rPr>
+          <w:rFonts w:ascii="Calibri" w:hAnsi="Calibri" w:cs="Calibri"/>
+        </w:rPr>
+        <w:t>O</w:t>
+      </w:r>
+      <w:proofErr w:type="spellEnd"/>
+      <w:r>
+        <w:rPr>
+          <w:rFonts w:ascii="Calibri" w:hAnsi="Calibri" w:cs="Calibri"/>
+        </w:rPr>
+        <w:tab/>
+      </w:r>
+      <w:proofErr w:type="spellStart"/>
+      <w:r>
+        <w:rPr>
+          <w:rFonts w:ascii="Calibri" w:hAnsi="Calibri" w:cs="Calibri"/>
+        </w:rPr>
+        <w:t>O</w:t>
+      </w:r>
+      <w:proofErr w:type="spellEnd"/>
+    </w:p>
+    <w:p>
+      <w:pPr>
+        <w:rPr>
+          <w:rFonts w:ascii="Calibri" w:eastAsia="Calibri" w:hAnsi="Calibri" w:cs="Calibri"/>
+          <w:sz w:val="22"/>
+        </w:rPr>
+      </w:pPr>
+    </w:p>
+    <w:p>
+      <w:pPr>
+        <w:rPr>
           <w:rFonts w:ascii="Calibri" w:hAnsi="Calibri" w:cs="Calibri"/>
           <w:b/>
           <w:bCs/>
@@ -6077,108 +6622,6 @@
           <w:rFonts w:ascii="Calibri" w:hAnsi="Calibri" w:cs="Calibri"/>
         </w:rPr>
         <w:t xml:space="preserve"> MQTT.</w:t>
-      </w:r>
-    </w:p>
-    <w:p>
-      <w:pPr>
-        <w:rPr>
-          <w:rFonts w:ascii="Calibri" w:hAnsi="Calibri" w:cs="Calibri"/>
-        </w:rPr>
-      </w:pPr>
-      <w:r>
-        <w:rPr>
-          <w:rFonts w:ascii="Calibri" w:hAnsi="Calibri" w:cs="Calibri"/>
-        </w:rPr>
-        <w:t>In questo caso si è scelto il protocollo MQTT</w:t>
-      </w:r>
-      <w:r>
-        <w:rPr>
-          <w:rFonts w:ascii="Calibri" w:hAnsi="Calibri" w:cs="Calibri"/>
-        </w:rPr>
-        <w:t xml:space="preserve"> per i seguenti vantaggi:</w:t>
-      </w:r>
-    </w:p>
-    <w:p>
-      <w:pPr>
-        <w:pStyle w:val="ListParagraph"/>
-        <w:numPr>
-          <w:ilvl w:val="0"/>
-          <w:numId w:val="3"/>
-        </w:numPr>
-        <w:rPr>
-          <w:rFonts w:ascii="Calibri" w:hAnsi="Calibri" w:cs="Calibri"/>
-        </w:rPr>
-      </w:pPr>
-      <w:r>
-        <w:rPr>
-          <w:rFonts w:ascii="Calibri" w:hAnsi="Calibri" w:cs="Calibri"/>
-        </w:rPr>
-        <w:t>Leggerezza e basso overhead, adatto a dispositivi con risorse limitate.</w:t>
-      </w:r>
-    </w:p>
-    <w:p>
-      <w:pPr>
-        <w:pStyle w:val="ListParagraph"/>
-        <w:numPr>
-          <w:ilvl w:val="0"/>
-          <w:numId w:val="3"/>
-        </w:numPr>
-        <w:rPr>
-          <w:rFonts w:ascii="Calibri" w:hAnsi="Calibri" w:cs="Calibri"/>
-        </w:rPr>
-      </w:pPr>
-      <w:r>
-        <w:rPr>
-          <w:rFonts w:ascii="Calibri" w:hAnsi="Calibri" w:cs="Calibri"/>
-        </w:rPr>
-        <w:t xml:space="preserve">Comunicazione basata su </w:t>
-      </w:r>
-      <w:proofErr w:type="spellStart"/>
-      <w:r>
-        <w:rPr>
-          <w:rFonts w:ascii="Calibri" w:hAnsi="Calibri" w:cs="Calibri"/>
-        </w:rPr>
-        <w:t>topic</w:t>
-      </w:r>
-      <w:proofErr w:type="spellEnd"/>
-      <w:r>
-        <w:rPr>
-          <w:rFonts w:ascii="Calibri" w:hAnsi="Calibri" w:cs="Calibri"/>
-        </w:rPr>
-        <w:t>, in cui i componenti si iscrivono ai messaggi di loro interesse senza bisogno di conoscere direttamente chi li invia;</w:t>
-      </w:r>
-    </w:p>
-    <w:p>
-      <w:pPr>
-        <w:pStyle w:val="ListParagraph"/>
-        <w:numPr>
-          <w:ilvl w:val="0"/>
-          <w:numId w:val="3"/>
-        </w:numPr>
-        <w:rPr>
-          <w:rFonts w:ascii="Calibri" w:hAnsi="Calibri" w:cs="Calibri"/>
-        </w:rPr>
-      </w:pPr>
-      <w:r>
-        <w:rPr>
-          <w:rFonts w:ascii="Calibri" w:hAnsi="Calibri" w:cs="Calibri"/>
-        </w:rPr>
-        <w:lastRenderedPageBreak/>
-        <w:t>Supporto nativo per l’</w:t>
-      </w:r>
-      <w:proofErr w:type="spellStart"/>
-      <w:r>
-        <w:rPr>
-          <w:rFonts w:ascii="Calibri" w:hAnsi="Calibri" w:cs="Calibri"/>
-        </w:rPr>
-        <w:t>asincronicità</w:t>
-      </w:r>
-      <w:proofErr w:type="spellEnd"/>
-      <w:r>
-        <w:rPr>
-          <w:rFonts w:ascii="Calibri" w:hAnsi="Calibri" w:cs="Calibri"/>
-        </w:rPr>
-        <w:t>.</w:t>
       </w:r>
     </w:p>
     <w:p>
@@ -7328,6 +7771,7 @@
                 <w:bCs/>
                 <w:sz w:val="22"/>
               </w:rPr>
+              <w:lastRenderedPageBreak/>
               <w:t>Tipo</w:t>
             </w:r>
           </w:p>
@@ -7759,7 +8203,6 @@
                 <w:rFonts w:ascii="Calibri" w:eastAsia="Calibri" w:hAnsi="Calibri" w:cs="Calibri"/>
                 <w:sz w:val="22"/>
               </w:rPr>
-              <w:lastRenderedPageBreak/>
               <w:t>reply</w:t>
             </w:r>
           </w:p>
@@ -8671,7 +9114,29 @@
             <w:sz w:val="32"/>
             <w:szCs w:val="32"/>
           </w:rPr>
-          <w:t>link al folder del progetto</w:t>
+          <w:t>link al fold</w:t>
+        </w:r>
+        <w:r>
+          <w:rPr>
+            <w:rStyle w:val="Hyperlink"/>
+            <w:rFonts w:ascii="Calibri" w:hAnsi="Calibri" w:cs="Calibri"/>
+            <w:b/>
+            <w:bCs/>
+            <w:sz w:val="32"/>
+            <w:szCs w:val="32"/>
+          </w:rPr>
+          <w:t>e</w:t>
+        </w:r>
+        <w:r>
+          <w:rPr>
+            <w:rStyle w:val="Hyperlink"/>
+            <w:rFonts w:ascii="Calibri" w:hAnsi="Calibri" w:cs="Calibri"/>
+            <w:b/>
+            <w:bCs/>
+            <w:sz w:val="32"/>
+            <w:szCs w:val="32"/>
+          </w:rPr>
+          <w:t>r del progetto</w:t>
         </w:r>
       </w:hyperlink>
       <w:r>
@@ -8696,6 +9161,7 @@
           <w:rFonts w:ascii="Calibri" w:eastAsia="Calibri" w:hAnsi="Calibri" w:cs="Calibri"/>
           <w:sz w:val="22"/>
         </w:rPr>
+        <w:lastRenderedPageBreak/>
         <w:t>Come accennato precedentemente in questo documento, sono stati creati dei componenti fittizi in grado di simulare il comportamento atteso di elementi che verranno sviluppati successivamente.</w:t>
       </w:r>
     </w:p>
@@ -8795,7 +9261,6 @@
           <w:iCs/>
           <w:sz w:val="22"/>
         </w:rPr>
-        <w:lastRenderedPageBreak/>
         <w:t>sonar_mock</w:t>
       </w:r>
       <w:proofErr w:type="spellEnd"/>
@@ -9220,6 +9685,7 @@
           <w:sz w:val="28"/>
           <w:szCs w:val="32"/>
         </w:rPr>
+        <w:lastRenderedPageBreak/>
         <w:t>Progettazione di cargoservice:</w:t>
       </w:r>
     </w:p>
@@ -9480,7 +9946,6 @@
                 <w:rFonts w:ascii="Calibri" w:eastAsia="Calibri" w:hAnsi="Calibri" w:cs="Calibri"/>
                 <w:sz w:val="22"/>
               </w:rPr>
-              <w:lastRenderedPageBreak/>
               <w:t>CargoService</w:t>
             </w:r>
             <w:proofErr w:type="spellEnd"/>
@@ -10082,21 +10547,45 @@
           <w:b/>
           <w:bCs/>
         </w:rPr>
-        <w:t>numero di spazi disponibili</w:t>
-      </w:r>
-      <w:r>
-        <w:rPr>
-          <w:rFonts w:ascii="Calibri" w:hAnsi="Calibri" w:cs="Calibri"/>
-        </w:rPr>
-        <w:t xml:space="preserve"> e </w:t>
-      </w:r>
-      <w:r>
-        <w:rPr>
-          <w:rFonts w:ascii="Calibri" w:hAnsi="Calibri" w:cs="Calibri"/>
-          <w:b/>
-          <w:bCs/>
-        </w:rPr>
-        <w:t>stato di disponibilità</w:t>
+        <w:t xml:space="preserve">posizione per il </w:t>
+      </w:r>
+      <w:r>
+        <w:rPr>
+          <w:rFonts w:ascii="Calibri" w:hAnsi="Calibri" w:cs="Calibri"/>
+          <w:b/>
+          <w:bCs/>
+        </w:rPr>
+        <w:t>deposito</w:t>
+      </w:r>
+      <w:r>
+        <w:rPr>
+          <w:rFonts w:ascii="Calibri" w:hAnsi="Calibri" w:cs="Calibri"/>
+        </w:rPr>
+        <w:t>,</w:t>
+      </w:r>
+      <w:r>
+        <w:rPr>
+          <w:rFonts w:ascii="Calibri" w:hAnsi="Calibri" w:cs="Calibri"/>
+          <w:b/>
+          <w:bCs/>
+        </w:rPr>
+        <w:t xml:space="preserve"> </w:t>
+      </w:r>
+      <w:r>
+        <w:rPr>
+          <w:rFonts w:ascii="Calibri" w:hAnsi="Calibri" w:cs="Calibri"/>
+          <w:b/>
+          <w:bCs/>
+        </w:rPr>
+        <w:t>stato</w:t>
+      </w:r>
+      <w:r>
+        <w:rPr>
+          <w:rFonts w:ascii="Calibri" w:hAnsi="Calibri" w:cs="Calibri"/>
+          <w:b/>
+          <w:bCs/>
+        </w:rPr>
+        <w:t xml:space="preserve"> di disponibilità</w:t>
       </w:r>
       <w:r>
         <w:rPr>
@@ -10128,7 +10617,7 @@
           <w:b/>
           <w:bCs/>
         </w:rPr>
-        <w:t>recuperare uno slot</w:t>
+        <w:t>accedere alle informazioni dei singoli slot</w:t>
       </w:r>
       <w:r>
         <w:rPr>
@@ -10169,15 +10658,31 @@
       <w:pPr>
         <w:ind w:left="360"/>
         <w:rPr>
-          <w:rFonts w:ascii="Calibri" w:hAnsi="Calibri" w:cs="Calibri"/>
-        </w:rPr>
-      </w:pPr>
-      <w:r>
-        <w:rPr>
           <w:rFonts w:ascii="Calibri" w:eastAsia="Calibri" w:hAnsi="Calibri" w:cs="Calibri"/>
           <w:sz w:val="22"/>
         </w:rPr>
+      </w:pPr>
+      <w:r>
+        <w:rPr>
+          <w:rFonts w:ascii="Calibri" w:eastAsia="Calibri" w:hAnsi="Calibri" w:cs="Calibri"/>
+          <w:sz w:val="22"/>
+        </w:rPr>
         <w:t>L’uso di questi POJO consente di astrarre e incapsulare la logica di gestione degli slot in componenti riutilizzabili e facilmente testabili, migliorando la chiarezza e la manutenibilità del codice.</w:t>
+      </w:r>
+    </w:p>
+    <w:p>
+      <w:pPr>
+        <w:ind w:left="360"/>
+        <w:rPr>
+          <w:rFonts w:ascii="Calibri" w:hAnsi="Calibri" w:cs="Calibri"/>
+        </w:rPr>
+      </w:pPr>
+      <w:r>
+        <w:rPr>
+          <w:rFonts w:ascii="Calibri" w:eastAsia="Calibri" w:hAnsi="Calibri" w:cs="Calibri"/>
+          <w:sz w:val="22"/>
+        </w:rPr>
+        <w:t>In realtà il sistema utilizza direttamente il POJO Slots.</w:t>
       </w:r>
     </w:p>
     <w:p>
@@ -10269,14 +10774,15 @@
           <w:rFonts w:ascii="Calibri" w:eastAsia="Calibri" w:hAnsi="Calibri" w:cs="Calibri"/>
           <w:sz w:val="22"/>
         </w:rPr>
-        <w:t>numberOfSpaces</w:t>
+        <w:lastRenderedPageBreak/>
+        <w:t>avaiable</w:t>
       </w:r>
       <w:proofErr w:type="spellEnd"/>
       <w:r>
         <w:rPr>
           <w:rFonts w:ascii="Calibri" w:hAnsi="Calibri" w:cs="Calibri"/>
         </w:rPr>
-        <w:t>: Numero di spazi disponibili all’interno dello slot.</w:t>
+        <w:t>: Stato di disponibilità dello slot.</w:t>
       </w:r>
     </w:p>
     <w:p>
@@ -10295,14 +10801,28 @@
           <w:rFonts w:ascii="Calibri" w:eastAsia="Calibri" w:hAnsi="Calibri" w:cs="Calibri"/>
           <w:sz w:val="22"/>
         </w:rPr>
-        <w:t>avaiable</w:t>
+        <w:t>positionx</w:t>
       </w:r>
       <w:proofErr w:type="spellEnd"/>
       <w:r>
         <w:rPr>
           <w:rFonts w:ascii="Calibri" w:hAnsi="Calibri" w:cs="Calibri"/>
         </w:rPr>
-        <w:t>: Stato di disponibilità dello slot.</w:t>
+        <w:t xml:space="preserve">, </w:t>
+      </w:r>
+      <w:proofErr w:type="spellStart"/>
+      <w:r>
+        <w:rPr>
+          <w:rFonts w:ascii="Calibri" w:hAnsi="Calibri" w:cs="Calibri"/>
+        </w:rPr>
+        <w:t>positiony</w:t>
+      </w:r>
+      <w:proofErr w:type="spellEnd"/>
+      <w:r>
+        <w:rPr>
+          <w:rFonts w:ascii="Calibri" w:hAnsi="Calibri" w:cs="Calibri"/>
+        </w:rPr>
+        <w:t>: Coordinate della posizione dello slot.</w:t>
       </w:r>
     </w:p>
     <w:p>
@@ -10318,10 +10838,9 @@
       <w:proofErr w:type="spellStart"/>
       <w:r>
         <w:rPr>
-          <w:rFonts w:ascii="Calibri" w:eastAsia="Calibri" w:hAnsi="Calibri" w:cs="Calibri"/>
-          <w:sz w:val="22"/>
-        </w:rPr>
-        <w:t>positionx</w:t>
+          <w:rFonts w:ascii="Calibri" w:hAnsi="Calibri" w:cs="Calibri"/>
+        </w:rPr>
+        <w:t>depositX</w:t>
       </w:r>
       <w:proofErr w:type="spellEnd"/>
       <w:r>
@@ -10335,14 +10854,39 @@
         <w:rPr>
           <w:rFonts w:ascii="Calibri" w:hAnsi="Calibri" w:cs="Calibri"/>
         </w:rPr>
-        <w:t>positiony</w:t>
+        <w:t>depositY</w:t>
       </w:r>
       <w:proofErr w:type="spellEnd"/>
       <w:r>
         <w:rPr>
           <w:rFonts w:ascii="Calibri" w:hAnsi="Calibri" w:cs="Calibri"/>
         </w:rPr>
-        <w:t>: Coordinate della posizione dello slot.</w:t>
+        <w:t>: Coordinate della posizione del punto di deposito dello slot</w:t>
+      </w:r>
+    </w:p>
+    <w:p>
+      <w:pPr>
+        <w:numPr>
+          <w:ilvl w:val="0"/>
+          <w:numId w:val="26"/>
+        </w:numPr>
+        <w:rPr>
+          <w:rFonts w:ascii="Calibri" w:hAnsi="Calibri" w:cs="Calibri"/>
+        </w:rPr>
+      </w:pPr>
+      <w:proofErr w:type="spellStart"/>
+      <w:r>
+        <w:rPr>
+          <w:rFonts w:ascii="Calibri" w:hAnsi="Calibri" w:cs="Calibri"/>
+        </w:rPr>
+        <w:t>deposit_dir</w:t>
+      </w:r>
+      <w:proofErr w:type="spellEnd"/>
+      <w:r>
+        <w:rPr>
+          <w:rFonts w:ascii="Calibri" w:hAnsi="Calibri" w:cs="Calibri"/>
+        </w:rPr>
+        <w:t>: direzione del robot perché avvenga il deposito</w:t>
       </w:r>
     </w:p>
     <w:p>
@@ -10401,7 +10945,6 @@
           <w:rFonts w:ascii="Calibri" w:eastAsia="Calibri" w:hAnsi="Calibri" w:cs="Calibri"/>
           <w:sz w:val="22"/>
         </w:rPr>
-        <w:lastRenderedPageBreak/>
         <w:t>Quando uno spazio viene occupato (</w:t>
       </w:r>
       <w:proofErr w:type="spellStart"/>
@@ -10424,7 +10967,13 @@
         <w:rPr>
           <w:rFonts w:ascii="Calibri" w:hAnsi="Calibri" w:cs="Calibri"/>
         </w:rPr>
-        <w:t>)), il numero di spazi disponibili si riduce. Se arriva a 0, lo slot diventa non disponibile.</w:t>
+        <w:t xml:space="preserve">)), </w:t>
+      </w:r>
+      <w:r>
+        <w:rPr>
+          <w:rFonts w:ascii="Calibri" w:hAnsi="Calibri" w:cs="Calibri"/>
+        </w:rPr>
+        <w:t>esso non può più essere utilizzato.</w:t>
       </w:r>
     </w:p>
     <w:p>
@@ -10606,6 +11155,39 @@
       <w:proofErr w:type="gramStart"/>
       <w:r>
         <w:rPr>
+          <w:rFonts w:ascii="Calibri" w:hAnsi="Calibri" w:cs="Calibri"/>
+        </w:rPr>
+        <w:t>getDepositPosition</w:t>
+      </w:r>
+      <w:proofErr w:type="spellEnd"/>
+      <w:r>
+        <w:rPr>
+          <w:rFonts w:ascii="Calibri" w:hAnsi="Calibri" w:cs="Calibri"/>
+        </w:rPr>
+        <w:t>(</w:t>
+      </w:r>
+      <w:proofErr w:type="gramEnd"/>
+      <w:r>
+        <w:rPr>
+          <w:rFonts w:ascii="Calibri" w:hAnsi="Calibri" w:cs="Calibri"/>
+        </w:rPr>
+        <w:t>): restituisce la posizione di deposito in formato stringa</w:t>
+      </w:r>
+    </w:p>
+    <w:p>
+      <w:pPr>
+        <w:numPr>
+          <w:ilvl w:val="0"/>
+          <w:numId w:val="28"/>
+        </w:numPr>
+        <w:rPr>
+          <w:rFonts w:ascii="Calibri" w:hAnsi="Calibri" w:cs="Calibri"/>
+        </w:rPr>
+      </w:pPr>
+      <w:proofErr w:type="spellStart"/>
+      <w:proofErr w:type="gramStart"/>
+      <w:r>
+        <w:rPr>
           <w:rFonts w:ascii="Calibri" w:eastAsia="Calibri" w:hAnsi="Calibri" w:cs="Calibri"/>
           <w:sz w:val="22"/>
         </w:rPr>
@@ -10766,7 +11348,21 @@
           <w:rFonts w:ascii="Calibri" w:eastAsia="Calibri" w:hAnsi="Calibri" w:cs="Calibri"/>
           <w:sz w:val="22"/>
         </w:rPr>
-        <w:t>Fornisce metodi per cercare slot per id, verificare disponibilità e registrare un prodotto in uno slot.</w:t>
+        <w:t>Fornisce metodi per cercare slot per id, verificare disponibilità</w:t>
+      </w:r>
+      <w:r>
+        <w:rPr>
+          <w:rFonts w:ascii="Calibri" w:eastAsia="Calibri" w:hAnsi="Calibri" w:cs="Calibri"/>
+          <w:sz w:val="22"/>
+        </w:rPr>
+        <w:t>, ottenere la posizione dello slot e del punto di deposito per lo slot,</w:t>
+      </w:r>
+      <w:r>
+        <w:rPr>
+          <w:rFonts w:ascii="Calibri" w:eastAsia="Calibri" w:hAnsi="Calibri" w:cs="Calibri"/>
+          <w:sz w:val="22"/>
+        </w:rPr>
+        <w:t xml:space="preserve"> e registrare un prodotto in uno slot.</w:t>
       </w:r>
     </w:p>
     <w:p>
@@ -11332,7 +11928,6 @@
           <w:color w:val="1F497D"/>
           <w:sz w:val="28"/>
         </w:rPr>
-        <w:lastRenderedPageBreak/>
         <w:t>In cargorobot:</w:t>
       </w:r>
     </w:p>
@@ -11363,7 +11958,14 @@
                 <w:rFonts w:ascii="Calibri" w:eastAsia="Calibri" w:hAnsi="Calibri" w:cs="Calibri"/>
                 <w:sz w:val="22"/>
               </w:rPr>
-              <w:t>stepTime</w:t>
+              <w:t>S</w:t>
+            </w:r>
+            <w:r>
+              <w:rPr>
+                <w:rFonts w:ascii="Calibri" w:eastAsia="Calibri" w:hAnsi="Calibri" w:cs="Calibri"/>
+                <w:sz w:val="22"/>
+              </w:rPr>
+              <w:t>tepTime</w:t>
             </w:r>
             <w:proofErr w:type="spellEnd"/>
           </w:p>
@@ -11433,7 +12035,14 @@
                 <w:rFonts w:ascii="Calibri" w:eastAsia="Calibri" w:hAnsi="Calibri" w:cs="Calibri"/>
                 <w:sz w:val="22"/>
               </w:rPr>
-              <w:t>homeX</w:t>
+              <w:t>H</w:t>
+            </w:r>
+            <w:r>
+              <w:rPr>
+                <w:rFonts w:ascii="Calibri" w:eastAsia="Calibri" w:hAnsi="Calibri" w:cs="Calibri"/>
+                <w:sz w:val="22"/>
+              </w:rPr>
+              <w:t>omeX</w:t>
             </w:r>
             <w:proofErr w:type="spellEnd"/>
             <w:r>
@@ -11447,7 +12056,13 @@
               <w:rPr>
                 <w:rFonts w:ascii="Calibri" w:hAnsi="Calibri" w:cs="Calibri"/>
               </w:rPr>
-              <w:t>homeY</w:t>
+              <w:t>H</w:t>
+            </w:r>
+            <w:r>
+              <w:rPr>
+                <w:rFonts w:ascii="Calibri" w:hAnsi="Calibri" w:cs="Calibri"/>
+              </w:rPr>
+              <w:t>omeY</w:t>
             </w:r>
             <w:proofErr w:type="spellEnd"/>
           </w:p>
@@ -11495,7 +12110,14 @@
                 <w:rFonts w:ascii="Calibri" w:eastAsia="Calibri" w:hAnsi="Calibri" w:cs="Calibri"/>
                 <w:sz w:val="22"/>
               </w:rPr>
-              <w:t>ioX</w:t>
+              <w:t>I</w:t>
+            </w:r>
+            <w:r>
+              <w:rPr>
+                <w:rFonts w:ascii="Calibri" w:eastAsia="Calibri" w:hAnsi="Calibri" w:cs="Calibri"/>
+                <w:sz w:val="22"/>
+              </w:rPr>
+              <w:t>oX</w:t>
             </w:r>
             <w:proofErr w:type="spellEnd"/>
             <w:r>
@@ -11509,7 +12131,13 @@
               <w:rPr>
                 <w:rFonts w:ascii="Calibri" w:hAnsi="Calibri" w:cs="Calibri"/>
               </w:rPr>
-              <w:t>ioY</w:t>
+              <w:t>I</w:t>
+            </w:r>
+            <w:r>
+              <w:rPr>
+                <w:rFonts w:ascii="Calibri" w:hAnsi="Calibri" w:cs="Calibri"/>
+              </w:rPr>
+              <w:t>oY</w:t>
             </w:r>
             <w:proofErr w:type="spellEnd"/>
           </w:p>
@@ -11607,7 +12235,14 @@
                 <w:rFonts w:ascii="Calibri" w:eastAsia="Calibri" w:hAnsi="Calibri" w:cs="Calibri"/>
                 <w:sz w:val="22"/>
               </w:rPr>
-              <w:t>currentHoldWeight</w:t>
+              <w:t>Cur_</w:t>
+            </w:r>
+            <w:r>
+              <w:rPr>
+                <w:rFonts w:ascii="Calibri" w:eastAsia="Calibri" w:hAnsi="Calibri" w:cs="Calibri"/>
+                <w:sz w:val="22"/>
+              </w:rPr>
+              <w:t>HoldWeight</w:t>
             </w:r>
             <w:proofErr w:type="spellEnd"/>
           </w:p>
@@ -11649,7 +12284,28 @@
                 <w:rFonts w:ascii="Calibri" w:eastAsia="Calibri" w:hAnsi="Calibri" w:cs="Calibri"/>
                 <w:sz w:val="22"/>
               </w:rPr>
-              <w:t>currentSlot</w:t>
+              <w:t>C</w:t>
+            </w:r>
+            <w:r>
+              <w:rPr>
+                <w:rFonts w:ascii="Calibri" w:eastAsia="Calibri" w:hAnsi="Calibri" w:cs="Calibri"/>
+                <w:sz w:val="22"/>
+              </w:rPr>
+              <w:t>ur</w:t>
+            </w:r>
+            <w:r>
+              <w:rPr>
+                <w:rFonts w:ascii="Calibri" w:eastAsia="Calibri" w:hAnsi="Calibri" w:cs="Calibri"/>
+                <w:sz w:val="22"/>
+              </w:rPr>
+              <w:t>_</w:t>
+            </w:r>
+            <w:r>
+              <w:rPr>
+                <w:rFonts w:ascii="Calibri" w:eastAsia="Calibri" w:hAnsi="Calibri" w:cs="Calibri"/>
+                <w:sz w:val="22"/>
+              </w:rPr>
+              <w:t>Slot</w:t>
             </w:r>
             <w:proofErr w:type="spellEnd"/>
           </w:p>
@@ -11691,7 +12347,14 @@
                 <w:rFonts w:ascii="Calibri" w:eastAsia="Calibri" w:hAnsi="Calibri" w:cs="Calibri"/>
                 <w:sz w:val="22"/>
               </w:rPr>
-              <w:t>currentPID</w:t>
+              <w:t>Cur_</w:t>
+            </w:r>
+            <w:r>
+              <w:rPr>
+                <w:rFonts w:ascii="Calibri" w:eastAsia="Calibri" w:hAnsi="Calibri" w:cs="Calibri"/>
+                <w:sz w:val="22"/>
+              </w:rPr>
+              <w:t>PID</w:t>
             </w:r>
             <w:proofErr w:type="spellEnd"/>
           </w:p>
@@ -11733,7 +12396,14 @@
                 <w:rFonts w:ascii="Calibri" w:eastAsia="Calibri" w:hAnsi="Calibri" w:cs="Calibri"/>
                 <w:sz w:val="22"/>
               </w:rPr>
-              <w:t>currentWeight</w:t>
+              <w:t>Cur_</w:t>
+            </w:r>
+            <w:r>
+              <w:rPr>
+                <w:rFonts w:ascii="Calibri" w:eastAsia="Calibri" w:hAnsi="Calibri" w:cs="Calibri"/>
+                <w:sz w:val="22"/>
+              </w:rPr>
+              <w:t>Weight</w:t>
             </w:r>
             <w:proofErr w:type="spellEnd"/>
           </w:p>
@@ -11814,7 +12484,14 @@
                 <w:rFonts w:ascii="Calibri" w:eastAsia="Calibri" w:hAnsi="Calibri" w:cs="Calibri"/>
                 <w:sz w:val="22"/>
               </w:rPr>
-              <w:t>destSlotX</w:t>
+              <w:t>D</w:t>
+            </w:r>
+            <w:r>
+              <w:rPr>
+                <w:rFonts w:ascii="Calibri" w:eastAsia="Calibri" w:hAnsi="Calibri" w:cs="Calibri"/>
+                <w:sz w:val="22"/>
+              </w:rPr>
+              <w:t>estSlotX</w:t>
             </w:r>
             <w:proofErr w:type="spellEnd"/>
             <w:r>
@@ -11828,7 +12505,13 @@
               <w:rPr>
                 <w:rFonts w:ascii="Calibri" w:hAnsi="Calibri" w:cs="Calibri"/>
               </w:rPr>
-              <w:t>destSlotY</w:t>
+              <w:t>D</w:t>
+            </w:r>
+            <w:r>
+              <w:rPr>
+                <w:rFonts w:ascii="Calibri" w:hAnsi="Calibri" w:cs="Calibri"/>
+              </w:rPr>
+              <w:t>estSlotY</w:t>
             </w:r>
             <w:proofErr w:type="spellEnd"/>
           </w:p>
@@ -11870,7 +12553,14 @@
                 <w:rFonts w:ascii="Calibri" w:eastAsia="Calibri" w:hAnsi="Calibri" w:cs="Calibri"/>
                 <w:sz w:val="22"/>
               </w:rPr>
-              <w:t>currentDestX</w:t>
+              <w:t>C</w:t>
+            </w:r>
+            <w:r>
+              <w:rPr>
+                <w:rFonts w:ascii="Calibri" w:eastAsia="Calibri" w:hAnsi="Calibri" w:cs="Calibri"/>
+                <w:sz w:val="22"/>
+              </w:rPr>
+              <w:t>urrentDestX</w:t>
             </w:r>
             <w:proofErr w:type="spellEnd"/>
             <w:r>
@@ -11884,7 +12574,13 @@
               <w:rPr>
                 <w:rFonts w:ascii="Calibri" w:hAnsi="Calibri" w:cs="Calibri"/>
               </w:rPr>
-              <w:t>currentDestY</w:t>
+              <w:t>C</w:t>
+            </w:r>
+            <w:r>
+              <w:rPr>
+                <w:rFonts w:ascii="Calibri" w:hAnsi="Calibri" w:cs="Calibri"/>
+              </w:rPr>
+              <w:t>urrentDestY</w:t>
             </w:r>
             <w:proofErr w:type="spellEnd"/>
           </w:p>
@@ -11909,6 +12605,50 @@
           </w:p>
         </w:tc>
       </w:tr>
+      <w:tr>
+        <w:tc>
+          <w:tcPr>
+            <w:tcW w:w="4508" w:type="dxa"/>
+          </w:tcPr>
+          <w:p>
+            <w:pPr>
+              <w:rPr>
+                <w:rFonts w:ascii="Calibri" w:eastAsia="Calibri" w:hAnsi="Calibri" w:cs="Calibri"/>
+                <w:sz w:val="22"/>
+              </w:rPr>
+            </w:pPr>
+            <w:proofErr w:type="spellStart"/>
+            <w:r>
+              <w:rPr>
+                <w:rFonts w:ascii="Calibri" w:eastAsia="Calibri" w:hAnsi="Calibri" w:cs="Calibri"/>
+                <w:sz w:val="22"/>
+              </w:rPr>
+              <w:t>Direction</w:t>
+            </w:r>
+            <w:proofErr w:type="spellEnd"/>
+          </w:p>
+        </w:tc>
+        <w:tc>
+          <w:tcPr>
+            <w:tcW w:w="4508" w:type="dxa"/>
+          </w:tcPr>
+          <w:p>
+            <w:pPr>
+              <w:rPr>
+                <w:rFonts w:ascii="Calibri" w:eastAsia="Calibri" w:hAnsi="Calibri" w:cs="Calibri"/>
+                <w:sz w:val="22"/>
+              </w:rPr>
+            </w:pPr>
+            <w:r>
+              <w:rPr>
+                <w:rFonts w:ascii="Calibri" w:eastAsia="Calibri" w:hAnsi="Calibri" w:cs="Calibri"/>
+                <w:sz w:val="22"/>
+              </w:rPr>
+              <w:t>Direzione che il robot deve assumere per depositare il carico</w:t>
+            </w:r>
+          </w:p>
+        </w:tc>
+      </w:tr>
     </w:tbl>
     <w:p>
       <w:pPr>
@@ -12014,6 +12754,7 @@
           <w:bCs/>
           <w:color w:val="000000" w:themeColor="text1"/>
         </w:rPr>
+        <w:lastRenderedPageBreak/>
         <w:t>Dallo studio dei requisiti:</w:t>
       </w:r>
       <w:r>
@@ -12221,7 +12962,6 @@
           <w:rFonts w:ascii="Calibri" w:eastAsia="Calibri" w:hAnsi="Calibri" w:cs="Calibri"/>
           <w:color w:val="000000" w:themeColor="text1"/>
         </w:rPr>
-        <w:lastRenderedPageBreak/>
         <w:t xml:space="preserve">Secondo i requisiti, in presenza di un’anomalia è necessario </w:t>
       </w:r>
       <w:r>
@@ -12882,159 +13622,22 @@
     <w:p>
       <w:pPr>
         <w:rPr>
-          <w:rFonts w:ascii="Calibri" w:hAnsi="Calibri" w:cs="Calibri"/>
-          <w:b/>
-          <w:bCs/>
-        </w:rPr>
-      </w:pPr>
-      <w:r>
-        <w:rPr>
           <w:rFonts w:ascii="Calibri" w:eastAsia="Calibri" w:hAnsi="Calibri" w:cs="Calibri"/>
           <w:b/>
           <w:bCs/>
           <w:color w:val="1F497D"/>
           <w:sz w:val="28"/>
         </w:rPr>
-        <w:t>Modelli eseguibili ottenuti:</w:t>
-      </w:r>
-    </w:p>
-    <w:p>
-      <w:pPr>
-        <w:rPr>
-          <w:rStyle w:val="Hyperlink"/>
-          <w:rFonts w:ascii="Calibri" w:eastAsia="Calibri" w:hAnsi="Calibri" w:cs="Calibri"/>
-          <w:b/>
-          <w:bCs/>
-          <w:sz w:val="28"/>
-        </w:rPr>
-      </w:pPr>
-      <w:r>
-        <w:rPr>
-          <w:rFonts w:ascii="Calibri" w:eastAsia="Calibri" w:hAnsi="Calibri" w:cs="Calibri"/>
-          <w:b/>
-          <w:bCs/>
-          <w:sz w:val="28"/>
-        </w:rPr>
-        <w:fldChar w:fldCharType="begin"/>
-      </w:r>
-      <w:r>
-        <w:rPr>
-          <w:rFonts w:ascii="Calibri" w:eastAsia="Calibri" w:hAnsi="Calibri" w:cs="Calibri"/>
-          <w:b/>
-          <w:bCs/>
-          <w:sz w:val="28"/>
-        </w:rPr>
-        <w:instrText>HYPERLINK "cargoservice_complessivo/src/cargoservice_overview.qak"</w:instrText>
-      </w:r>
-      <w:r>
-        <w:rPr>
-          <w:rFonts w:ascii="Calibri" w:eastAsia="Calibri" w:hAnsi="Calibri" w:cs="Calibri"/>
-          <w:b/>
-          <w:bCs/>
-          <w:sz w:val="28"/>
-        </w:rPr>
-      </w:r>
-      <w:r>
-        <w:rPr>
-          <w:rFonts w:ascii="Calibri" w:eastAsia="Calibri" w:hAnsi="Calibri" w:cs="Calibri"/>
-          <w:b/>
-          <w:bCs/>
-          <w:sz w:val="28"/>
-        </w:rPr>
-        <w:fldChar w:fldCharType="separate"/>
-      </w:r>
-      <w:r>
-        <w:rPr>
-          <w:rStyle w:val="Hyperlink"/>
-          <w:rFonts w:ascii="Calibri" w:eastAsia="Calibri" w:hAnsi="Calibri" w:cs="Calibri"/>
-          <w:b/>
-          <w:bCs/>
-          <w:sz w:val="28"/>
-        </w:rPr>
-        <w:t>Cargoservice</w:t>
-      </w:r>
-    </w:p>
-    <w:p>
-      <w:pPr>
-        <w:rPr>
-          <w:rStyle w:val="Hyperlink"/>
-          <w:rFonts w:ascii="Calibri" w:hAnsi="Calibri" w:cs="Calibri"/>
-          <w:b/>
-          <w:bCs/>
-        </w:rPr>
-      </w:pPr>
-      <w:r>
-        <w:rPr>
-          <w:rFonts w:ascii="Calibri" w:eastAsia="Calibri" w:hAnsi="Calibri" w:cs="Calibri"/>
-          <w:b/>
-          <w:bCs/>
-          <w:sz w:val="28"/>
-        </w:rPr>
-        <w:fldChar w:fldCharType="end"/>
-      </w:r>
-      <w:r>
-        <w:rPr>
-          <w:rFonts w:ascii="Calibri" w:eastAsia="Calibri" w:hAnsi="Calibri" w:cs="Calibri"/>
-          <w:b/>
-          <w:bCs/>
-          <w:sz w:val="28"/>
-        </w:rPr>
-        <w:fldChar w:fldCharType="begin"/>
-      </w:r>
-      <w:r>
-        <w:rPr>
-          <w:rFonts w:ascii="Calibri" w:eastAsia="Calibri" w:hAnsi="Calibri" w:cs="Calibri"/>
-          <w:b/>
-          <w:bCs/>
-          <w:sz w:val="28"/>
-        </w:rPr>
-        <w:instrText>HYPERLINK "cargoservice_complessivo/src/cargoservice_overview.qak"</w:instrText>
-      </w:r>
-      <w:r>
-        <w:rPr>
-          <w:rFonts w:ascii="Calibri" w:eastAsia="Calibri" w:hAnsi="Calibri" w:cs="Calibri"/>
-          <w:b/>
-          <w:bCs/>
-          <w:sz w:val="28"/>
-        </w:rPr>
-      </w:r>
-      <w:r>
-        <w:rPr>
-          <w:rFonts w:ascii="Calibri" w:eastAsia="Calibri" w:hAnsi="Calibri" w:cs="Calibri"/>
-          <w:b/>
-          <w:bCs/>
-          <w:sz w:val="28"/>
-        </w:rPr>
-        <w:fldChar w:fldCharType="separate"/>
-      </w:r>
-      <w:r>
-        <w:rPr>
-          <w:rStyle w:val="Hyperlink"/>
-          <w:rFonts w:ascii="Calibri" w:eastAsia="Calibri" w:hAnsi="Calibri" w:cs="Calibri"/>
-          <w:b/>
-          <w:bCs/>
-          <w:sz w:val="28"/>
-        </w:rPr>
-        <w:t>Cargorobot</w:t>
-      </w:r>
-    </w:p>
-    <w:p>
-      <w:pPr>
-        <w:rPr>
-          <w:rFonts w:ascii="Calibri" w:hAnsi="Calibri" w:cs="Calibri"/>
-          <w:b/>
-          <w:bCs/>
-        </w:rPr>
-      </w:pPr>
-      <w:r>
-        <w:rPr>
-          <w:rFonts w:ascii="Calibri" w:eastAsia="Calibri" w:hAnsi="Calibri" w:cs="Calibri"/>
-          <w:b/>
-          <w:bCs/>
-          <w:sz w:val="28"/>
-        </w:rPr>
-        <w:fldChar w:fldCharType="end"/>
-      </w:r>
+      </w:pPr>
+    </w:p>
+    <w:p>
+      <w:pPr>
+        <w:rPr>
+          <w:rFonts w:ascii="Calibri" w:hAnsi="Calibri" w:cs="Calibri"/>
+          <w:b/>
+          <w:bCs/>
+        </w:rPr>
+      </w:pPr>
       <w:r>
         <w:rPr>
           <w:rFonts w:ascii="Calibri" w:eastAsia="Calibri" w:hAnsi="Calibri" w:cs="Calibri"/>
@@ -13043,6 +13646,423 @@
           <w:color w:val="1F497D"/>
           <w:sz w:val="28"/>
         </w:rPr>
+        <w:lastRenderedPageBreak/>
+        <w:t>Modelli eseguibili ottenuti:</w:t>
+      </w:r>
+    </w:p>
+    <w:p>
+      <w:pPr>
+        <w:rPr>
+          <w:rStyle w:val="Hyperlink"/>
+          <w:rFonts w:ascii="Calibri" w:eastAsia="Calibri" w:hAnsi="Calibri" w:cs="Calibri"/>
+          <w:b/>
+          <w:bCs/>
+          <w:sz w:val="28"/>
+        </w:rPr>
+      </w:pPr>
+      <w:r>
+        <w:rPr>
+          <w:rFonts w:ascii="Calibri" w:eastAsia="Calibri" w:hAnsi="Calibri" w:cs="Calibri"/>
+          <w:b/>
+          <w:bCs/>
+          <w:sz w:val="28"/>
+        </w:rPr>
+        <w:fldChar w:fldCharType="begin"/>
+      </w:r>
+      <w:r>
+        <w:rPr>
+          <w:rFonts w:ascii="Calibri" w:eastAsia="Calibri" w:hAnsi="Calibri" w:cs="Calibri"/>
+          <w:b/>
+          <w:bCs/>
+          <w:sz w:val="28"/>
+        </w:rPr>
+        <w:instrText>HYPERLINK "cargoservice_complessivo/src/cargoservice_overview.qak"</w:instrText>
+      </w:r>
+      <w:r>
+        <w:rPr>
+          <w:rFonts w:ascii="Calibri" w:eastAsia="Calibri" w:hAnsi="Calibri" w:cs="Calibri"/>
+          <w:b/>
+          <w:bCs/>
+          <w:sz w:val="28"/>
+        </w:rPr>
+      </w:r>
+      <w:r>
+        <w:rPr>
+          <w:rFonts w:ascii="Calibri" w:eastAsia="Calibri" w:hAnsi="Calibri" w:cs="Calibri"/>
+          <w:b/>
+          <w:bCs/>
+          <w:sz w:val="28"/>
+        </w:rPr>
+        <w:fldChar w:fldCharType="separate"/>
+      </w:r>
+      <w:r>
+        <w:rPr>
+          <w:rStyle w:val="Hyperlink"/>
+          <w:rFonts w:ascii="Calibri" w:eastAsia="Calibri" w:hAnsi="Calibri" w:cs="Calibri"/>
+          <w:b/>
+          <w:bCs/>
+          <w:sz w:val="28"/>
+        </w:rPr>
+        <w:t>Cargoservice</w:t>
+      </w:r>
+    </w:p>
+    <w:p>
+      <w:pPr>
+        <w:rPr>
+          <w:rStyle w:val="Hyperlink"/>
+          <w:rFonts w:ascii="Calibri" w:hAnsi="Calibri" w:cs="Calibri"/>
+          <w:b/>
+          <w:bCs/>
+        </w:rPr>
+      </w:pPr>
+      <w:r>
+        <w:rPr>
+          <w:rFonts w:ascii="Calibri" w:eastAsia="Calibri" w:hAnsi="Calibri" w:cs="Calibri"/>
+          <w:b/>
+          <w:bCs/>
+          <w:sz w:val="28"/>
+        </w:rPr>
+        <w:fldChar w:fldCharType="end"/>
+      </w:r>
+      <w:r>
+        <w:rPr>
+          <w:rFonts w:ascii="Calibri" w:eastAsia="Calibri" w:hAnsi="Calibri" w:cs="Calibri"/>
+          <w:b/>
+          <w:bCs/>
+          <w:sz w:val="28"/>
+        </w:rPr>
+        <w:fldChar w:fldCharType="begin"/>
+      </w:r>
+      <w:r>
+        <w:rPr>
+          <w:rFonts w:ascii="Calibri" w:eastAsia="Calibri" w:hAnsi="Calibri" w:cs="Calibri"/>
+          <w:b/>
+          <w:bCs/>
+          <w:sz w:val="28"/>
+        </w:rPr>
+        <w:instrText>HYPERLINK "cargoservice_complessivo/src/cargoservice_overview.qak"</w:instrText>
+      </w:r>
+      <w:r>
+        <w:rPr>
+          <w:rFonts w:ascii="Calibri" w:eastAsia="Calibri" w:hAnsi="Calibri" w:cs="Calibri"/>
+          <w:b/>
+          <w:bCs/>
+          <w:sz w:val="28"/>
+        </w:rPr>
+      </w:r>
+      <w:r>
+        <w:rPr>
+          <w:rFonts w:ascii="Calibri" w:eastAsia="Calibri" w:hAnsi="Calibri" w:cs="Calibri"/>
+          <w:b/>
+          <w:bCs/>
+          <w:sz w:val="28"/>
+        </w:rPr>
+        <w:fldChar w:fldCharType="separate"/>
+      </w:r>
+      <w:r>
+        <w:rPr>
+          <w:rStyle w:val="Hyperlink"/>
+          <w:rFonts w:ascii="Calibri" w:eastAsia="Calibri" w:hAnsi="Calibri" w:cs="Calibri"/>
+          <w:b/>
+          <w:bCs/>
+          <w:sz w:val="28"/>
+        </w:rPr>
+        <w:t>Cargorobot</w:t>
+      </w:r>
+    </w:p>
+    <w:p>
+      <w:pPr>
+        <w:rPr>
+          <w:rFonts w:ascii="Calibri" w:hAnsi="Calibri" w:cs="Calibri"/>
+          <w:b/>
+          <w:bCs/>
+        </w:rPr>
+      </w:pPr>
+      <w:r>
+        <w:rPr>
+          <w:rFonts w:ascii="Calibri" w:eastAsia="Calibri" w:hAnsi="Calibri" w:cs="Calibri"/>
+          <w:b/>
+          <w:bCs/>
+          <w:sz w:val="28"/>
+        </w:rPr>
+        <w:fldChar w:fldCharType="end"/>
+      </w:r>
+      <w:r>
+        <w:rPr>
+          <w:rFonts w:ascii="Calibri" w:eastAsia="Calibri" w:hAnsi="Calibri" w:cs="Calibri"/>
+          <w:b/>
+          <w:bCs/>
+          <w:color w:val="1F497D"/>
+          <w:sz w:val="28"/>
+        </w:rPr>
+        <w:t xml:space="preserve"> </w:t>
+      </w:r>
+      <w:r>
+        <w:rPr>
+          <w:rFonts w:ascii="Calibri" w:eastAsia="Calibri" w:hAnsi="Calibri" w:cs="Calibri"/>
+          <w:b/>
+          <w:bCs/>
+          <w:color w:val="1F497D"/>
+          <w:sz w:val="28"/>
+        </w:rPr>
+        <w:t xml:space="preserve">Si fornisce quindi un </w:t>
+      </w:r>
+      <w:r>
+        <w:rPr>
+          <w:rFonts w:ascii="Calibri" w:eastAsia="Calibri" w:hAnsi="Calibri" w:cs="Calibri"/>
+          <w:b/>
+          <w:bCs/>
+          <w:color w:val="1F497D"/>
+          <w:sz w:val="28"/>
+        </w:rPr>
+        <w:t>PIANO DI TESTING:</w:t>
+      </w:r>
+    </w:p>
+    <w:p>
+      <w:pPr>
+        <w:rPr>
+          <w:rFonts w:ascii="Calibri" w:eastAsia="Calibri" w:hAnsi="Calibri" w:cs="Calibri"/>
+          <w:bCs/>
+          <w:color w:val="000000" w:themeColor="text1"/>
+        </w:rPr>
+      </w:pPr>
+      <w:r>
+        <w:rPr>
+          <w:rFonts w:ascii="Calibri" w:eastAsia="Calibri" w:hAnsi="Calibri" w:cs="Calibri"/>
+          <w:bCs/>
+          <w:color w:val="000000" w:themeColor="text1"/>
+        </w:rPr>
+        <w:t>Si ritiene necessario controllare i flussi di esecuzione principali di cargoservice:</w:t>
+      </w:r>
+      <w:r>
+        <w:rPr>
+          <w:rFonts w:ascii="Calibri" w:eastAsia="Calibri" w:hAnsi="Calibri" w:cs="Calibri"/>
+          <w:bCs/>
+          <w:color w:val="000000" w:themeColor="text1"/>
+        </w:rPr>
+        <w:t xml:space="preserve"> </w:t>
+      </w:r>
+      <w:hyperlink r:id="rId12" w:history="1">
+        <w:r>
+          <w:rPr>
+            <w:rStyle w:val="Hyperlink"/>
+            <w:rFonts w:ascii="Calibri" w:eastAsia="Calibri" w:hAnsi="Calibri" w:cs="Calibri"/>
+            <w:bCs/>
+          </w:rPr>
+          <w:t>TestCargoRobot.java</w:t>
+        </w:r>
+      </w:hyperlink>
+    </w:p>
+    <w:p>
+      <w:pPr>
+        <w:pStyle w:val="ListParagraph"/>
+        <w:numPr>
+          <w:ilvl w:val="1"/>
+          <w:numId w:val="30"/>
+        </w:numPr>
+        <w:rPr>
+          <w:rFonts w:ascii="Calibri" w:hAnsi="Calibri" w:cs="Calibri"/>
+        </w:rPr>
+      </w:pPr>
+      <w:r>
+        <w:rPr>
+          <w:rFonts w:ascii="Calibri" w:hAnsi="Calibri" w:cs="Calibri"/>
+        </w:rPr>
+        <w:t>Caso in cui la richiesta di carico viene accettata</w:t>
+      </w:r>
+    </w:p>
+    <w:p>
+      <w:pPr>
+        <w:pStyle w:val="ListParagraph"/>
+        <w:numPr>
+          <w:ilvl w:val="1"/>
+          <w:numId w:val="29"/>
+        </w:numPr>
+        <w:rPr>
+          <w:rFonts w:ascii="Calibri" w:hAnsi="Calibri" w:cs="Calibri"/>
+        </w:rPr>
+      </w:pPr>
+      <w:r>
+        <w:rPr>
+          <w:rFonts w:ascii="Calibri" w:hAnsi="Calibri" w:cs="Calibri"/>
+        </w:rPr>
+        <w:t>Caso in cui la richiesta viene rifiutata dal product service</w:t>
+      </w:r>
+    </w:p>
+    <w:p>
+      <w:pPr>
+        <w:pStyle w:val="ListParagraph"/>
+        <w:numPr>
+          <w:ilvl w:val="1"/>
+          <w:numId w:val="27"/>
+        </w:numPr>
+        <w:rPr>
+          <w:rFonts w:ascii="Calibri" w:hAnsi="Calibri" w:cs="Calibri"/>
+        </w:rPr>
+      </w:pPr>
+      <w:r>
+        <w:rPr>
+          <w:rFonts w:ascii="Calibri" w:eastAsia="Calibri" w:hAnsi="Calibri" w:cs="Calibri"/>
+          <w:bCs/>
+          <w:color w:val="000000" w:themeColor="text1"/>
+        </w:rPr>
+        <w:t>Caso in cui la richiesta viene rifiutata per il peso troppo elevato</w:t>
+      </w:r>
+    </w:p>
+    <w:p>
+      <w:pPr>
+        <w:pStyle w:val="ListParagraph"/>
+        <w:numPr>
+          <w:ilvl w:val="1"/>
+          <w:numId w:val="26"/>
+        </w:numPr>
+        <w:rPr>
+          <w:rFonts w:ascii="Calibri" w:hAnsi="Calibri" w:cs="Calibri"/>
+        </w:rPr>
+      </w:pPr>
+      <w:r>
+        <w:rPr>
+          <w:rFonts w:ascii="Calibri" w:hAnsi="Calibri" w:cs="Calibri"/>
+        </w:rPr>
+        <w:t>Caso in cui la richiesta venga rifiutata p</w:t>
+      </w:r>
+      <w:r>
+        <w:rPr>
+          <w:rFonts w:ascii="Calibri" w:hAnsi="Calibri" w:cs="Calibri"/>
+        </w:rPr>
+        <w:t>er mancanza di slot liberi</w:t>
+      </w:r>
+    </w:p>
+    <w:p>
+      <w:pPr>
+        <w:rPr>
+          <w:rFonts w:ascii="Calibri" w:eastAsia="Calibri" w:hAnsi="Calibri" w:cs="Calibri"/>
+          <w:bCs/>
+          <w:color w:val="000000" w:themeColor="text1"/>
+          <w:sz w:val="28"/>
+        </w:rPr>
+      </w:pPr>
+      <w:r>
+        <w:rPr>
+          <w:rFonts w:ascii="Calibri" w:eastAsia="Calibri" w:hAnsi="Calibri" w:cs="Calibri"/>
+          <w:bCs/>
+          <w:color w:val="000000" w:themeColor="text1"/>
+          <w:sz w:val="28"/>
+        </w:rPr>
+        <w:t>E di cargorobot:</w:t>
+      </w:r>
+    </w:p>
+    <w:p>
+      <w:pPr>
+        <w:rPr>
+          <w:rFonts w:ascii="Calibri" w:eastAsia="Calibri" w:hAnsi="Calibri" w:cs="Calibri"/>
+          <w:bCs/>
+          <w:color w:val="000000" w:themeColor="text1"/>
+        </w:rPr>
+      </w:pPr>
+      <w:hyperlink r:id="rId13" w:history="1">
+        <w:r>
+          <w:rPr>
+            <w:rStyle w:val="Hyperlink"/>
+            <w:rFonts w:ascii="Calibri" w:eastAsia="Calibri" w:hAnsi="Calibri" w:cs="Calibri"/>
+            <w:bCs/>
+          </w:rPr>
+          <w:t>TestCargoService.java</w:t>
+        </w:r>
+      </w:hyperlink>
+    </w:p>
+    <w:p>
+      <w:pPr>
+        <w:pStyle w:val="ListParagraph"/>
+        <w:numPr>
+          <w:ilvl w:val="0"/>
+          <w:numId w:val="33"/>
+        </w:numPr>
+        <w:rPr>
+          <w:rFonts w:ascii="Calibri" w:hAnsi="Calibri" w:cs="Calibri"/>
+          <w:bCs/>
+          <w:color w:val="000000" w:themeColor="text1"/>
+        </w:rPr>
+      </w:pPr>
+      <w:r>
+        <w:rPr>
+          <w:rFonts w:ascii="Calibri" w:eastAsia="Calibri" w:hAnsi="Calibri" w:cs="Calibri"/>
+          <w:bCs/>
+          <w:color w:val="000000" w:themeColor="text1"/>
+        </w:rPr>
+        <w:t>Caso di una richiesta di consegna generica che vada a buon fine</w:t>
+      </w:r>
+    </w:p>
+    <w:p>
+      <w:pPr>
+        <w:pStyle w:val="ListParagraph"/>
+        <w:numPr>
+          <w:ilvl w:val="0"/>
+          <w:numId w:val="33"/>
+        </w:numPr>
+        <w:rPr>
+          <w:rFonts w:ascii="Calibri" w:hAnsi="Calibri" w:cs="Calibri"/>
+          <w:bCs/>
+          <w:color w:val="000000" w:themeColor="text1"/>
+        </w:rPr>
+      </w:pPr>
+      <w:r>
+        <w:rPr>
+          <w:rFonts w:ascii="Calibri" w:eastAsia="Calibri" w:hAnsi="Calibri" w:cs="Calibri"/>
+          <w:bCs/>
+          <w:color w:val="000000" w:themeColor="text1"/>
+        </w:rPr>
+        <w:t>Caso di un’anomalia sonar</w:t>
+      </w:r>
+    </w:p>
+    <w:p>
+      <w:pPr>
+        <w:pStyle w:val="ListParagraph"/>
+        <w:numPr>
+          <w:ilvl w:val="0"/>
+          <w:numId w:val="33"/>
+        </w:numPr>
+        <w:rPr>
+          <w:rFonts w:ascii="Calibri" w:hAnsi="Calibri" w:cs="Calibri"/>
+          <w:bCs/>
+          <w:color w:val="000000" w:themeColor="text1"/>
+        </w:rPr>
+      </w:pPr>
+      <w:r>
+        <w:rPr>
+          <w:rFonts w:ascii="Calibri" w:eastAsia="Calibri" w:hAnsi="Calibri" w:cs="Calibri"/>
+          <w:bCs/>
+          <w:color w:val="000000" w:themeColor="text1"/>
+        </w:rPr>
+        <w:t>Caso di un fallimento di consegna</w:t>
+      </w:r>
+    </w:p>
+    <w:p>
+      <w:pPr>
+        <w:rPr>
+          <w:rFonts w:ascii="Calibri" w:eastAsia="Calibri" w:hAnsi="Calibri" w:cs="Calibri"/>
+          <w:b/>
+          <w:bCs/>
+          <w:sz w:val="28"/>
+        </w:rPr>
+      </w:pPr>
+    </w:p>
+    <w:p>
+      <w:pPr>
+        <w:rPr>
+          <w:rFonts w:ascii="Calibri" w:hAnsi="Calibri" w:cs="Calibri"/>
+          <w:b/>
+          <w:bCs/>
+        </w:rPr>
+      </w:pPr>
+      <w:r>
+        <w:rPr>
+          <w:rFonts w:ascii="Calibri" w:eastAsia="Calibri" w:hAnsi="Calibri" w:cs="Calibri"/>
+          <w:b/>
+          <w:bCs/>
+          <w:color w:val="1F497D"/>
+          <w:sz w:val="28"/>
+        </w:rPr>
         <w:t>Schema dell’architettura al termine dello sprint 1:</w:t>
       </w:r>
     </w:p>
@@ -13136,28 +14156,14 @@
           <w:rFonts w:ascii="Calibri" w:hAnsi="Calibri" w:cs="Calibri"/>
         </w:rPr>
       </w:pPr>
-    </w:p>
-    <w:p>
-      <w:pPr>
-        <w:rPr>
-          <w:rFonts w:ascii="Calibri" w:hAnsi="Calibri" w:cs="Calibri"/>
-        </w:rPr>
-      </w:pPr>
-    </w:p>
-    <w:p>
-      <w:pPr>
-        <w:rPr>
-          <w:rFonts w:ascii="Calibri" w:hAnsi="Calibri" w:cs="Calibri"/>
-        </w:rPr>
-      </w:pPr>
       <w:r>
         <w:rPr>
           <w:noProof/>
         </w:rPr>
         <w:drawing>
-          <wp:inline distT="0" distB="0" distL="0" distR="0" wp14:anchorId="3566DA17" wp14:editId="2326678F">
-            <wp:extent cx="6081617" cy="3118294"/>
-            <wp:effectExtent l="0" t="0" r="0" b="6350"/>
+          <wp:inline distT="0" distB="0" distL="0" distR="0" wp14:anchorId="3566DA17" wp14:editId="005DB630">
+            <wp:extent cx="5555411" cy="2333501"/>
+            <wp:effectExtent l="0" t="0" r="7620" b="0"/>
             <wp:docPr id="843907247" name="Picture 1"/>
             <wp:cNvGraphicFramePr>
               <a:graphicFrameLocks xmlns:a="http://schemas.openxmlformats.org/drawingml/2006/main" noChangeAspect="1"/>
@@ -13171,15 +14177,15 @@
                       <a:picLocks noChangeAspect="1" noChangeArrowheads="1"/>
                     </pic:cNvPicPr>
                   </pic:nvPicPr>
-                  <pic:blipFill>
-                    <a:blip r:embed="rId12" cstate="print">
+                  <pic:blipFill rotWithShape="1">
+                    <a:blip r:embed="rId14" cstate="print">
                       <a:extLst>
                         <a:ext uri="{28A0092B-C50C-407E-A947-70E740481C1C}">
                           <a14:useLocalDpi xmlns:a14="http://schemas.microsoft.com/office/drawing/2010/main" val="0"/>
                         </a:ext>
                       </a:extLst>
                     </a:blip>
-                    <a:srcRect/>
+                    <a:srcRect l="6616" t="14294" r="6444" b="14484"/>
                     <a:stretch>
                       <a:fillRect/>
                     </a:stretch>
@@ -13187,7 +14193,7 @@
                   <pic:spPr bwMode="auto">
                     <a:xfrm>
                       <a:off x="0" y="0"/>
-                      <a:ext cx="6085739" cy="3120407"/>
+                      <a:ext cx="5585496" cy="2346138"/>
                     </a:xfrm>
                     <a:prstGeom prst="rect">
                       <a:avLst/>
@@ -13196,305 +14202,17 @@
                     <a:ln>
                       <a:noFill/>
                     </a:ln>
+                    <a:extLst>
+                      <a:ext uri="{53640926-AAD7-44D8-BBD7-CCE9431645EC}">
+                        <a14:shadowObscured xmlns:a14="http://schemas.microsoft.com/office/drawing/2010/main"/>
+                      </a:ext>
+                    </a:extLst>
                   </pic:spPr>
                 </pic:pic>
               </a:graphicData>
             </a:graphic>
           </wp:inline>
         </w:drawing>
-      </w:r>
-    </w:p>
-    <w:p>
-      <w:pPr>
-        <w:rPr>
-          <w:rFonts w:ascii="Calibri" w:hAnsi="Calibri" w:cs="Calibri"/>
-        </w:rPr>
-      </w:pPr>
-    </w:p>
-    <w:p>
-      <w:pPr>
-        <w:rPr>
-          <w:rFonts w:ascii="Calibri" w:hAnsi="Calibri" w:cs="Calibri"/>
-          <w:b/>
-          <w:bCs/>
-        </w:rPr>
-      </w:pPr>
-      <w:r>
-        <w:rPr>
-          <w:rFonts w:ascii="Calibri" w:eastAsia="Calibri" w:hAnsi="Calibri" w:cs="Calibri"/>
-          <w:b/>
-          <w:bCs/>
-          <w:color w:val="1F497D"/>
-          <w:sz w:val="28"/>
-        </w:rPr>
-        <w:t xml:space="preserve">Si fornisce quindi un </w:t>
-      </w:r>
-      <w:r>
-        <w:rPr>
-          <w:rFonts w:ascii="Calibri" w:eastAsia="Calibri" w:hAnsi="Calibri" w:cs="Calibri"/>
-          <w:b/>
-          <w:bCs/>
-          <w:color w:val="1F497D"/>
-          <w:sz w:val="28"/>
-        </w:rPr>
-        <w:t>PIANO DI TESTING:</w:t>
-      </w:r>
-    </w:p>
-    <w:p>
-      <w:pPr>
-        <w:rPr>
-          <w:rFonts w:ascii="Calibri" w:eastAsia="Calibri" w:hAnsi="Calibri" w:cs="Calibri"/>
-          <w:bCs/>
-          <w:color w:val="000000" w:themeColor="text1"/>
-        </w:rPr>
-      </w:pPr>
-      <w:r>
-        <w:rPr>
-          <w:rFonts w:ascii="Calibri" w:eastAsia="Calibri" w:hAnsi="Calibri" w:cs="Calibri"/>
-          <w:bCs/>
-          <w:color w:val="000000" w:themeColor="text1"/>
-        </w:rPr>
-        <w:t>Si ritiene necessario controllare i flussi di esecuzione principali di cargoservice:</w:t>
-      </w:r>
-      <w:r>
-        <w:rPr>
-          <w:rFonts w:ascii="Calibri" w:eastAsia="Calibri" w:hAnsi="Calibri" w:cs="Calibri"/>
-          <w:bCs/>
-          <w:color w:val="000000" w:themeColor="text1"/>
-        </w:rPr>
-        <w:t xml:space="preserve"> </w:t>
-      </w:r>
-      <w:hyperlink r:id="rId13" w:history="1">
-        <w:r>
-          <w:rPr>
-            <w:rStyle w:val="Hyperlink"/>
-            <w:rFonts w:ascii="Calibri" w:eastAsia="Calibri" w:hAnsi="Calibri" w:cs="Calibri"/>
-            <w:bCs/>
-          </w:rPr>
-          <w:t>TestCargoRobot.java</w:t>
-        </w:r>
-      </w:hyperlink>
-    </w:p>
-    <w:p>
-      <w:pPr>
-        <w:pStyle w:val="ListParagraph"/>
-        <w:numPr>
-          <w:ilvl w:val="1"/>
-          <w:numId w:val="30"/>
-        </w:numPr>
-        <w:rPr>
-          <w:rFonts w:ascii="Calibri" w:hAnsi="Calibri" w:cs="Calibri"/>
-        </w:rPr>
-      </w:pPr>
-      <w:r>
-        <w:rPr>
-          <w:rFonts w:ascii="Calibri" w:hAnsi="Calibri" w:cs="Calibri"/>
-        </w:rPr>
-        <w:t>Caso in cui la richiesta di carico viene accettat</w:t>
-      </w:r>
-      <w:r>
-        <w:rPr>
-          <w:rFonts w:ascii="Calibri" w:hAnsi="Calibri" w:cs="Calibri"/>
-        </w:rPr>
-        <w:t>a</w:t>
-      </w:r>
-    </w:p>
-    <w:p>
-      <w:pPr>
-        <w:pStyle w:val="ListParagraph"/>
-        <w:numPr>
-          <w:ilvl w:val="1"/>
-          <w:numId w:val="29"/>
-        </w:numPr>
-        <w:rPr>
-          <w:rFonts w:ascii="Calibri" w:hAnsi="Calibri" w:cs="Calibri"/>
-        </w:rPr>
-      </w:pPr>
-      <w:r>
-        <w:rPr>
-          <w:rFonts w:ascii="Calibri" w:hAnsi="Calibri" w:cs="Calibri"/>
-        </w:rPr>
-        <w:t>Caso in cui la richiesta viene rifiutata dal product service</w:t>
-      </w:r>
-    </w:p>
-    <w:p>
-      <w:pPr>
-        <w:pStyle w:val="ListParagraph"/>
-        <w:numPr>
-          <w:ilvl w:val="1"/>
-          <w:numId w:val="27"/>
-        </w:numPr>
-        <w:rPr>
-          <w:rFonts w:ascii="Calibri" w:hAnsi="Calibri" w:cs="Calibri"/>
-        </w:rPr>
-      </w:pPr>
-      <w:r>
-        <w:rPr>
-          <w:rFonts w:ascii="Calibri" w:eastAsia="Calibri" w:hAnsi="Calibri" w:cs="Calibri"/>
-          <w:bCs/>
-          <w:color w:val="000000" w:themeColor="text1"/>
-        </w:rPr>
-        <w:t>Caso in cui la richiesta viene rifiutata per il peso troppo elevato</w:t>
-      </w:r>
-    </w:p>
-    <w:p>
-      <w:pPr>
-        <w:pStyle w:val="ListParagraph"/>
-        <w:numPr>
-          <w:ilvl w:val="1"/>
-          <w:numId w:val="26"/>
-        </w:numPr>
-        <w:rPr>
-          <w:rFonts w:ascii="Calibri" w:hAnsi="Calibri" w:cs="Calibri"/>
-        </w:rPr>
-      </w:pPr>
-      <w:r>
-        <w:rPr>
-          <w:rFonts w:ascii="Calibri" w:hAnsi="Calibri" w:cs="Calibri"/>
-        </w:rPr>
-        <w:t>Caso in cui la richiesta venga rifiutata per mancanza di spazio negli slot</w:t>
-      </w:r>
-      <w:r>
-        <w:rPr>
-          <w:rFonts w:ascii="Calibri" w:hAnsi="Calibri" w:cs="Calibri"/>
-        </w:rPr>
-        <w:t>//AGGIUSTA</w:t>
-      </w:r>
-    </w:p>
-    <w:p>
-      <w:pPr>
-        <w:rPr>
-          <w:rFonts w:ascii="Calibri" w:eastAsia="Calibri" w:hAnsi="Calibri" w:cs="Calibri"/>
-          <w:bCs/>
-          <w:color w:val="000000" w:themeColor="text1"/>
-          <w:sz w:val="28"/>
-        </w:rPr>
-      </w:pPr>
-      <w:r>
-        <w:rPr>
-          <w:rFonts w:ascii="Calibri" w:eastAsia="Calibri" w:hAnsi="Calibri" w:cs="Calibri"/>
-          <w:bCs/>
-          <w:color w:val="000000" w:themeColor="text1"/>
-          <w:sz w:val="28"/>
-        </w:rPr>
-        <w:t>E di cargorobot:</w:t>
-      </w:r>
-    </w:p>
-    <w:p>
-      <w:pPr>
-        <w:rPr>
-          <w:rFonts w:ascii="Calibri" w:eastAsia="Calibri" w:hAnsi="Calibri" w:cs="Calibri"/>
-          <w:bCs/>
-          <w:color w:val="000000" w:themeColor="text1"/>
-        </w:rPr>
-      </w:pPr>
-      <w:hyperlink r:id="rId14" w:history="1">
-        <w:r>
-          <w:rPr>
-            <w:rStyle w:val="Hyperlink"/>
-            <w:rFonts w:ascii="Calibri" w:eastAsia="Calibri" w:hAnsi="Calibri" w:cs="Calibri"/>
-            <w:bCs/>
-          </w:rPr>
-          <w:t>TestCargoService.java</w:t>
-        </w:r>
-      </w:hyperlink>
-    </w:p>
-    <w:p>
-      <w:pPr>
-        <w:pStyle w:val="ListParagraph"/>
-        <w:numPr>
-          <w:ilvl w:val="0"/>
-          <w:numId w:val="33"/>
-        </w:numPr>
-        <w:rPr>
-          <w:rFonts w:ascii="Calibri" w:hAnsi="Calibri" w:cs="Calibri"/>
-          <w:bCs/>
-          <w:color w:val="000000" w:themeColor="text1"/>
-        </w:rPr>
-      </w:pPr>
-      <w:r>
-        <w:rPr>
-          <w:rFonts w:ascii="Calibri" w:eastAsia="Calibri" w:hAnsi="Calibri" w:cs="Calibri"/>
-          <w:bCs/>
-          <w:color w:val="000000" w:themeColor="text1"/>
-        </w:rPr>
-        <w:t>Caso di una richiesta di consegna generica che vada a buon fine</w:t>
-      </w:r>
-    </w:p>
-    <w:p>
-      <w:pPr>
-        <w:pStyle w:val="ListParagraph"/>
-        <w:numPr>
-          <w:ilvl w:val="0"/>
-          <w:numId w:val="33"/>
-        </w:numPr>
-        <w:rPr>
-          <w:rFonts w:ascii="Calibri" w:hAnsi="Calibri" w:cs="Calibri"/>
-          <w:bCs/>
-          <w:color w:val="000000" w:themeColor="text1"/>
-        </w:rPr>
-      </w:pPr>
-      <w:r>
-        <w:rPr>
-          <w:rFonts w:ascii="Calibri" w:eastAsia="Calibri" w:hAnsi="Calibri" w:cs="Calibri"/>
-          <w:bCs/>
-          <w:color w:val="000000" w:themeColor="text1"/>
-        </w:rPr>
-        <w:t>Caso di un’anomalia sonar</w:t>
-      </w:r>
-    </w:p>
-    <w:p>
-      <w:pPr>
-        <w:pStyle w:val="ListParagraph"/>
-        <w:numPr>
-          <w:ilvl w:val="0"/>
-          <w:numId w:val="33"/>
-        </w:numPr>
-        <w:rPr>
-          <w:rFonts w:ascii="Calibri" w:hAnsi="Calibri" w:cs="Calibri"/>
-          <w:bCs/>
-          <w:color w:val="000000" w:themeColor="text1"/>
-        </w:rPr>
-      </w:pPr>
-      <w:r>
-        <w:rPr>
-          <w:rFonts w:ascii="Calibri" w:eastAsia="Calibri" w:hAnsi="Calibri" w:cs="Calibri"/>
-          <w:bCs/>
-          <w:color w:val="000000" w:themeColor="text1"/>
-        </w:rPr>
-        <w:t>Caso di un fallimento di consegna</w:t>
-      </w:r>
-    </w:p>
-    <w:p/>
-    <w:p/>
-    <w:p/>
-    <w:p/>
-    <w:p>
-      <w:pPr>
-        <w:rPr>
-          <w:rFonts w:ascii="Calibri" w:eastAsia="Calibri" w:hAnsi="Calibri" w:cs="Calibri"/>
-          <w:noProof/>
-          <w:sz w:val="22"/>
-        </w:rPr>
-      </w:pPr>
-    </w:p>
-    <w:p>
-      <w:pPr>
-        <w:rPr>
-          <w:rFonts w:ascii="Calibri" w:eastAsia="Calibri" w:hAnsi="Calibri" w:cs="Calibri"/>
-          <w:noProof/>
-          <w:sz w:val="22"/>
-        </w:rPr>
-      </w:pPr>
-    </w:p>
-    <w:p>
-      <w:pPr>
-        <w:tabs>
-          <w:tab w:val="left" w:pos="3553"/>
-        </w:tabs>
-      </w:pPr>
-      <w:r>
-        <w:tab/>
       </w:r>
     </w:p>
     <w:sectPr>

</xml_diff>